<commit_message>
Adição da logotipo versão 1 e organização de arquivos
</commit_message>
<xml_diff>
--- a/Documents/Dicionário de Dados.docx
+++ b/Documents/Dicionário de Dados.docx
@@ -1,6 +1,6 @@
 
 <file path=word/document.xml><?xml version="1.0" encoding="utf-8"?>
-<w:document xmlns:wpc="http://schemas.microsoft.com/office/word/2010/wordprocessingCanvas" xmlns:mc="http://schemas.openxmlformats.org/markup-compatibility/2006" xmlns:o="urn:schemas-microsoft-com:office:office" xmlns:r="http://schemas.openxmlformats.org/officeDocument/2006/relationships" xmlns:m="http://schemas.openxmlformats.org/officeDocument/2006/math" xmlns:v="urn:schemas-microsoft-com:vml" xmlns:wp14="http://schemas.microsoft.com/office/word/2010/wordprocessingDrawing" xmlns:wp="http://schemas.openxmlformats.org/drawingml/2006/wordprocessingDrawing" xmlns:w10="urn:schemas-microsoft-com:office:word" xmlns:w="http://schemas.openxmlformats.org/wordprocessingml/2006/main" xmlns:w14="http://schemas.microsoft.com/office/word/2010/wordml" xmlns:wpg="http://schemas.microsoft.com/office/word/2010/wordprocessingGroup" xmlns:wpi="http://schemas.microsoft.com/office/word/2010/wordprocessingInk" xmlns:wne="http://schemas.microsoft.com/office/word/2006/wordml" xmlns:wps="http://schemas.microsoft.com/office/word/2010/wordprocessingShape" mc:Ignorable="w14 wp14">
+<w:document xmlns:wpc="http://schemas.microsoft.com/office/word/2010/wordprocessingCanvas" xmlns:cx="http://schemas.microsoft.com/office/drawing/2014/chartex" xmlns:cx1="http://schemas.microsoft.com/office/drawing/2015/9/8/chartex" xmlns:mc="http://schemas.openxmlformats.org/markup-compatibility/2006" xmlns:o="urn:schemas-microsoft-com:office:office" xmlns:r="http://schemas.openxmlformats.org/officeDocument/2006/relationships" xmlns:m="http://schemas.openxmlformats.org/officeDocument/2006/math" xmlns:v="urn:schemas-microsoft-com:vml" xmlns:wp14="http://schemas.microsoft.com/office/word/2010/wordprocessingDrawing" xmlns:wp="http://schemas.openxmlformats.org/drawingml/2006/wordprocessingDrawing" xmlns:w10="urn:schemas-microsoft-com:office:word" xmlns:w="http://schemas.openxmlformats.org/wordprocessingml/2006/main" xmlns:w14="http://schemas.microsoft.com/office/word/2010/wordml" xmlns:w15="http://schemas.microsoft.com/office/word/2012/wordml" xmlns:w16se="http://schemas.microsoft.com/office/word/2015/wordml/symex" xmlns:wpg="http://schemas.microsoft.com/office/word/2010/wordprocessingGroup" xmlns:wpi="http://schemas.microsoft.com/office/word/2010/wordprocessingInk" xmlns:wne="http://schemas.microsoft.com/office/word/2006/wordml" xmlns:wps="http://schemas.microsoft.com/office/word/2010/wordprocessingShape" mc:Ignorable="w14 w15 w16se wp14">
   <w:background w:color="FFFFFF"/>
   <w:body>
     <w:p/>
@@ -24,22 +24,21 @@
         <w:rPr>
           <w:b/>
           <w:sz w:val="40"/>
-          <w:lang w:val="en-GB"/>
         </w:rPr>
       </w:pPr>
       <w:r>
         <w:rPr>
           <w:b/>
           <w:sz w:val="40"/>
-          <w:lang w:val="en-GB"/>
         </w:rPr>
         <w:t>DICIONÁRIO DE DADOS</w:t>
       </w:r>
     </w:p>
+    <w:p/>
     <w:p>
       <w:pPr>
         <w:rPr>
-          <w:lang w:val="en-GB"/>
+          <w:sz w:val="28"/>
         </w:rPr>
       </w:pPr>
     </w:p>
@@ -47,7 +46,6 @@
       <w:pPr>
         <w:rPr>
           <w:sz w:val="28"/>
-          <w:lang w:val="en-GB"/>
         </w:rPr>
       </w:pPr>
     </w:p>
@@ -55,7 +53,6 @@
       <w:pPr>
         <w:rPr>
           <w:sz w:val="28"/>
-          <w:lang w:val="en-GB"/>
         </w:rPr>
       </w:pPr>
     </w:p>
@@ -63,7 +60,6 @@
       <w:pPr>
         <w:rPr>
           <w:sz w:val="28"/>
-          <w:lang w:val="en-GB"/>
         </w:rPr>
       </w:pPr>
     </w:p>
@@ -71,7 +67,6 @@
       <w:pPr>
         <w:rPr>
           <w:sz w:val="28"/>
-          <w:lang w:val="en-GB"/>
         </w:rPr>
       </w:pPr>
     </w:p>
@@ -79,7 +74,6 @@
       <w:pPr>
         <w:rPr>
           <w:sz w:val="28"/>
-          <w:lang w:val="en-GB"/>
         </w:rPr>
       </w:pPr>
     </w:p>
@@ -87,15 +81,6 @@
       <w:pPr>
         <w:rPr>
           <w:sz w:val="28"/>
-          <w:lang w:val="en-GB"/>
-        </w:rPr>
-      </w:pPr>
-    </w:p>
-    <w:p>
-      <w:pPr>
-        <w:rPr>
-          <w:sz w:val="28"/>
-          <w:lang w:val="en-GB"/>
         </w:rPr>
       </w:pPr>
     </w:p>
@@ -107,7 +92,6 @@
         </w:rPr>
       </w:pPr>
       <w:proofErr w:type="spellStart"/>
-      <w:proofErr w:type="gramStart"/>
       <w:r>
         <w:rPr>
           <w:sz w:val="28"/>
@@ -115,7 +99,6 @@
         <w:t>JurassicParking</w:t>
       </w:r>
       <w:proofErr w:type="spellEnd"/>
-      <w:proofErr w:type="gramEnd"/>
     </w:p>
     <w:p/>
     <w:p/>
@@ -133,20 +116,51 @@
         <w:rPr>
           <w:sz w:val="24"/>
         </w:rPr>
-        <w:t>Gestor: Adelino Lourenço</w:t>
+        <w:t xml:space="preserve">Gestor: </w:t>
       </w:r>
-    </w:p>
-    <w:p>
-      <w:pPr>
-        <w:rPr>
-          <w:sz w:val="24"/>
-        </w:rPr>
-      </w:pPr>
       <w:r>
         <w:rPr>
           <w:sz w:val="24"/>
         </w:rPr>
-        <w:t>Líder do projeto: Jefferson Alves</w:t>
+        <w:t>Jefferson Alves</w:t>
+      </w:r>
+    </w:p>
+    <w:p>
+      <w:pPr>
+        <w:rPr>
+          <w:sz w:val="24"/>
+          <w:u w:val="single"/>
+        </w:rPr>
+      </w:pPr>
+      <w:r>
+        <w:rPr>
+          <w:sz w:val="24"/>
+        </w:rPr>
+        <w:t>Integrantes de Projeto</w:t>
+      </w:r>
+      <w:r>
+        <w:rPr>
+          <w:sz w:val="24"/>
+        </w:rPr>
+        <w:t>:</w:t>
+      </w:r>
+      <w:r>
+        <w:rPr>
+          <w:sz w:val="24"/>
+        </w:rPr>
+        <w:t xml:space="preserve"> Adelino Lourenço, Mateus Resende, Paulo Mateus,</w:t>
+      </w:r>
+      <w:r>
+        <w:rPr>
+          <w:sz w:val="24"/>
+        </w:rPr>
+        <w:t xml:space="preserve"> </w:t>
+      </w:r>
+      <w:r>
+        <w:rPr>
+          <w:sz w:val="24"/>
+        </w:rPr>
+        <w:t>Victor Souto</w:t>
       </w:r>
     </w:p>
     <w:p>
@@ -406,6 +420,103 @@
           </w:p>
         </w:tc>
       </w:tr>
+      <w:tr>
+        <w:trPr>
+          <w:trHeight w:val="284"/>
+        </w:trPr>
+        <w:tc>
+          <w:tcPr>
+            <w:tcW w:w="1550" w:type="dxa"/>
+          </w:tcPr>
+          <w:p>
+            <w:pPr>
+              <w:pStyle w:val="Tabletext"/>
+              <w:spacing w:beforeLines="20" w:before="48" w:afterLines="20" w:after="48"/>
+              <w:jc w:val="center"/>
+              <w:rPr>
+                <w:rFonts w:ascii="Arial" w:hAnsi="Arial" w:cs="Arial"/>
+                <w:lang w:val="pt-BR"/>
+              </w:rPr>
+            </w:pPr>
+            <w:r>
+              <w:rPr>
+                <w:rFonts w:ascii="Arial" w:hAnsi="Arial" w:cs="Arial"/>
+                <w:lang w:val="pt-BR"/>
+              </w:rPr>
+              <w:t>29/11/2017</w:t>
+            </w:r>
+          </w:p>
+        </w:tc>
+        <w:tc>
+          <w:tcPr>
+            <w:tcW w:w="1080" w:type="dxa"/>
+          </w:tcPr>
+          <w:p>
+            <w:pPr>
+              <w:pStyle w:val="Tabletext"/>
+              <w:spacing w:beforeLines="20" w:before="48" w:afterLines="20" w:after="48"/>
+              <w:jc w:val="center"/>
+              <w:rPr>
+                <w:rFonts w:ascii="Arial" w:hAnsi="Arial" w:cs="Arial"/>
+                <w:lang w:val="pt-BR"/>
+              </w:rPr>
+            </w:pPr>
+            <w:r>
+              <w:rPr>
+                <w:rFonts w:ascii="Arial" w:hAnsi="Arial" w:cs="Arial"/>
+                <w:lang w:val="pt-BR"/>
+              </w:rPr>
+              <w:t>1.0.1</w:t>
+            </w:r>
+          </w:p>
+        </w:tc>
+        <w:tc>
+          <w:tcPr>
+            <w:tcW w:w="4680" w:type="dxa"/>
+          </w:tcPr>
+          <w:p>
+            <w:pPr>
+              <w:pStyle w:val="Tabletext"/>
+              <w:spacing w:beforeLines="20" w:before="48" w:afterLines="20" w:after="48"/>
+              <w:jc w:val="center"/>
+              <w:rPr>
+                <w:rFonts w:ascii="Arial" w:hAnsi="Arial" w:cs="Arial"/>
+                <w:lang w:val="pt-BR"/>
+              </w:rPr>
+            </w:pPr>
+            <w:r>
+              <w:rPr>
+                <w:rFonts w:ascii="Arial" w:hAnsi="Arial" w:cs="Arial"/>
+                <w:lang w:val="pt-BR"/>
+              </w:rPr>
+              <w:t>Versão revisada #1</w:t>
+            </w:r>
+          </w:p>
+        </w:tc>
+        <w:tc>
+          <w:tcPr>
+            <w:tcW w:w="2410" w:type="dxa"/>
+          </w:tcPr>
+          <w:p>
+            <w:pPr>
+              <w:pStyle w:val="Tabletext"/>
+              <w:spacing w:beforeLines="20" w:before="48" w:afterLines="20" w:after="48"/>
+              <w:jc w:val="center"/>
+              <w:rPr>
+                <w:rFonts w:ascii="Arial" w:hAnsi="Arial" w:cs="Arial"/>
+                <w:lang w:val="pt-BR"/>
+              </w:rPr>
+            </w:pPr>
+            <w:r>
+              <w:rPr>
+                <w:rFonts w:ascii="Arial" w:hAnsi="Arial" w:cs="Arial"/>
+                <w:lang w:val="pt-BR"/>
+              </w:rPr>
+              <w:t>Adelino Lourenço</w:t>
+            </w:r>
+          </w:p>
+        </w:tc>
+      </w:tr>
     </w:tbl>
     <w:p/>
     <w:p>
@@ -413,6 +524,8 @@
         <w:pStyle w:val="Ttulo"/>
         <w:jc w:val="center"/>
       </w:pPr>
+      <w:bookmarkStart w:id="0" w:name="_GoBack"/>
+      <w:bookmarkEnd w:id="0"/>
       <w:r>
         <w:br w:type="page"/>
       </w:r>
@@ -778,21 +891,20 @@
       <w:r>
         <w:br w:type="page"/>
       </w:r>
-      <w:bookmarkStart w:id="0" w:name="_Toc98042874"/>
-      <w:bookmarkStart w:id="1" w:name="_Toc98043036"/>
-      <w:bookmarkStart w:id="2" w:name="_Toc98043106"/>
-      <w:bookmarkStart w:id="3" w:name="_Toc98043177"/>
-      <w:bookmarkStart w:id="4" w:name="_Toc98043208"/>
-      <w:bookmarkStart w:id="5" w:name="_Toc98043249"/>
-      <w:bookmarkStart w:id="6" w:name="_Toc98043458"/>
-      <w:bookmarkStart w:id="7" w:name="_Toc98043498"/>
-      <w:bookmarkStart w:id="8" w:name="_Toc98043531"/>
-      <w:bookmarkStart w:id="9" w:name="_Toc98043560"/>
-      <w:bookmarkStart w:id="10" w:name="_Toc98043609"/>
-      <w:bookmarkStart w:id="11" w:name="_Toc102790895"/>
-      <w:bookmarkStart w:id="12" w:name="_Toc102790925"/>
-      <w:bookmarkStart w:id="13" w:name="_Toc499559628"/>
-      <w:bookmarkEnd w:id="0"/>
+      <w:bookmarkStart w:id="1" w:name="_Toc98042874"/>
+      <w:bookmarkStart w:id="2" w:name="_Toc98043036"/>
+      <w:bookmarkStart w:id="3" w:name="_Toc98043106"/>
+      <w:bookmarkStart w:id="4" w:name="_Toc98043177"/>
+      <w:bookmarkStart w:id="5" w:name="_Toc98043208"/>
+      <w:bookmarkStart w:id="6" w:name="_Toc98043249"/>
+      <w:bookmarkStart w:id="7" w:name="_Toc98043458"/>
+      <w:bookmarkStart w:id="8" w:name="_Toc98043498"/>
+      <w:bookmarkStart w:id="9" w:name="_Toc98043531"/>
+      <w:bookmarkStart w:id="10" w:name="_Toc98043560"/>
+      <w:bookmarkStart w:id="11" w:name="_Toc98043609"/>
+      <w:bookmarkStart w:id="12" w:name="_Toc102790895"/>
+      <w:bookmarkStart w:id="13" w:name="_Toc102790925"/>
+      <w:bookmarkStart w:id="14" w:name="_Toc499559628"/>
       <w:bookmarkEnd w:id="1"/>
       <w:bookmarkEnd w:id="2"/>
       <w:bookmarkEnd w:id="3"/>
@@ -805,29 +917,22 @@
       <w:bookmarkEnd w:id="10"/>
       <w:bookmarkEnd w:id="11"/>
       <w:bookmarkEnd w:id="12"/>
+      <w:bookmarkEnd w:id="13"/>
       <w:r>
         <w:lastRenderedPageBreak/>
         <w:t>Introdução</w:t>
       </w:r>
-      <w:bookmarkEnd w:id="13"/>
+      <w:bookmarkEnd w:id="14"/>
     </w:p>
     <w:p>
       <w:pPr>
         <w:spacing w:after="120"/>
         <w:ind w:firstLine="284"/>
       </w:pPr>
-      <w:bookmarkStart w:id="14" w:name="_Toc456600920"/>
-      <w:bookmarkStart w:id="15" w:name="_Toc456598589"/>
+      <w:bookmarkStart w:id="15" w:name="_Toc456600920"/>
+      <w:bookmarkStart w:id="16" w:name="_Toc456598589"/>
       <w:r>
-        <w:t xml:space="preserve">A finalidade </w:t>
-      </w:r>
-      <w:proofErr w:type="gramStart"/>
-      <w:r>
-        <w:t>deste documento informar</w:t>
-      </w:r>
-      <w:proofErr w:type="gramEnd"/>
-      <w:r>
-        <w:t>, de maneira clara e consistente, informações sobre todos os objetos que serão utilizados no projeto de forma textual.</w:t>
+        <w:t>A finalidade deste documento informar, de maneira clara e consistente, informações sobre todos os objetos que serão utilizados no projeto de forma textual.</w:t>
       </w:r>
     </w:p>
     <w:p>
@@ -912,24 +1017,16 @@
           <w:lang w:val="pt-PT"/>
         </w:rPr>
       </w:pPr>
-      <w:bookmarkStart w:id="16" w:name="_Toc499559629"/>
-      <w:bookmarkEnd w:id="14"/>
+      <w:bookmarkStart w:id="17" w:name="_Toc499559629"/>
       <w:bookmarkEnd w:id="15"/>
+      <w:bookmarkEnd w:id="16"/>
       <w:r>
         <w:rPr>
           <w:lang w:val="pt-PT"/>
         </w:rPr>
-        <w:t xml:space="preserve">Definições, Acrônimos e </w:t>
+        <w:t>Definições, Acrônimos e Abreviações</w:t>
       </w:r>
-      <w:proofErr w:type="gramStart"/>
-      <w:r>
-        <w:rPr>
-          <w:lang w:val="pt-PT"/>
-        </w:rPr>
-        <w:t>Abreviações</w:t>
-      </w:r>
-      <w:bookmarkEnd w:id="16"/>
-      <w:proofErr w:type="gramEnd"/>
+      <w:bookmarkEnd w:id="17"/>
     </w:p>
     <w:p>
       <w:pPr>
@@ -952,14 +1049,14 @@
           <w:lang w:val="pt-PT"/>
         </w:rPr>
       </w:pPr>
-      <w:bookmarkStart w:id="17" w:name="_Toc499559630"/>
+      <w:bookmarkStart w:id="18" w:name="_Toc499559630"/>
       <w:r>
         <w:rPr>
           <w:lang w:val="pt-PT"/>
         </w:rPr>
         <w:t>Referências</w:t>
       </w:r>
-      <w:bookmarkEnd w:id="17"/>
+      <w:bookmarkEnd w:id="18"/>
     </w:p>
     <w:p>
       <w:pPr>
@@ -986,11 +1083,11 @@
       <w:pPr>
         <w:pStyle w:val="Ttulo1"/>
       </w:pPr>
-      <w:bookmarkStart w:id="18" w:name="_Toc499559631"/>
+      <w:bookmarkStart w:id="19" w:name="_Toc499559631"/>
       <w:r>
         <w:t>Lista de Entidades</w:t>
       </w:r>
-      <w:bookmarkEnd w:id="18"/>
+      <w:bookmarkEnd w:id="19"/>
       <w:r>
         <w:t xml:space="preserve"> </w:t>
       </w:r>
@@ -1282,11 +1379,11 @@
       <w:pPr>
         <w:pStyle w:val="Ttulo2"/>
       </w:pPr>
-      <w:bookmarkStart w:id="19" w:name="_Toc499559632"/>
+      <w:bookmarkStart w:id="20" w:name="_Toc499559632"/>
       <w:r>
         <w:t>Detalhamento de Entidades</w:t>
       </w:r>
-      <w:bookmarkEnd w:id="19"/>
+      <w:bookmarkEnd w:id="20"/>
     </w:p>
     <w:p>
       <w:pPr>
@@ -1403,13 +1500,7 @@
         <w:rPr>
           <w:lang w:eastAsia="en-US"/>
         </w:rPr>
-        <w:t>Chave Estrangeira): Define se o ca</w:t>
-      </w:r>
-      <w:r>
-        <w:rPr>
-          <w:lang w:eastAsia="en-US"/>
-        </w:rPr>
-        <w:t>mpo é ou não chave estrangeira.</w:t>
+        <w:t>Chave Estrangeira): Define se o campo é ou não chave estrangeira.</w:t>
       </w:r>
     </w:p>
     <w:p>
@@ -1526,7 +1617,6 @@
                 <w:color w:val="auto"/>
                 <w:lang w:val="pt-PT"/>
               </w:rPr>
-              <w:lastRenderedPageBreak/>
               <w:t>Entidade</w:t>
             </w:r>
           </w:p>
@@ -1584,6 +1674,7 @@
                 <w:color w:val="auto"/>
                 <w:lang w:val="pt-PT"/>
               </w:rPr>
+              <w:lastRenderedPageBreak/>
               <w:t>Geral</w:t>
             </w:r>
           </w:p>
@@ -2421,15 +2512,7 @@
                 <w:color w:val="auto"/>
                 <w:lang w:val="pt-PT"/>
               </w:rPr>
-              <w:t xml:space="preserve">e veículo em todo o sistema. </w:t>
-            </w:r>
-            <w:r>
-              <w:rPr>
-                <w:i w:val="0"/>
-                <w:color w:val="auto"/>
-                <w:lang w:val="pt-PT"/>
-              </w:rPr>
-              <w:t>(STRING)</w:t>
+              <w:t>e veículo em todo o sistema. (STRING)</w:t>
             </w:r>
           </w:p>
         </w:tc>
@@ -2875,15 +2958,7 @@
                 <w:color w:val="auto"/>
                 <w:lang w:val="pt-PT"/>
               </w:rPr>
-              <w:t xml:space="preserve"> </w:t>
-            </w:r>
-            <w:r>
-              <w:rPr>
-                <w:i w:val="0"/>
-                <w:color w:val="auto"/>
-                <w:lang w:val="pt-PT"/>
-              </w:rPr>
-              <w:t>(STRING)</w:t>
+              <w:t xml:space="preserve"> (STRING)</w:t>
             </w:r>
           </w:p>
         </w:tc>
@@ -3019,15 +3094,263 @@
                 <w:color w:val="auto"/>
                 <w:lang w:val="pt-PT"/>
               </w:rPr>
-              <w:t xml:space="preserve">o nome do cliente. </w:t>
-            </w:r>
-            <w:r>
-              <w:rPr>
-                <w:i w:val="0"/>
-                <w:color w:val="auto"/>
-                <w:lang w:val="pt-PT"/>
-              </w:rPr>
-              <w:t>(STRING)</w:t>
+              <w:t>o nome do cliente. (STRING)</w:t>
+            </w:r>
+          </w:p>
+        </w:tc>
+        <w:tc>
+          <w:tcPr>
+            <w:tcW w:w="1130" w:type="dxa"/>
+            <w:vAlign w:val="center"/>
+          </w:tcPr>
+          <w:p>
+            <w:pPr>
+              <w:pStyle w:val="Instruo"/>
+              <w:jc w:val="center"/>
+              <w:rPr>
+                <w:i w:val="0"/>
+                <w:color w:val="auto"/>
+                <w:lang w:val="pt-PT"/>
+              </w:rPr>
+            </w:pPr>
+            <w:r>
+              <w:rPr>
+                <w:i w:val="0"/>
+                <w:color w:val="auto"/>
+                <w:lang w:val="pt-PT"/>
+              </w:rPr>
+              <w:t>Sim</w:t>
+            </w:r>
+          </w:p>
+        </w:tc>
+        <w:tc>
+          <w:tcPr>
+            <w:tcW w:w="1019" w:type="dxa"/>
+            <w:vAlign w:val="center"/>
+          </w:tcPr>
+          <w:p>
+            <w:pPr>
+              <w:pStyle w:val="Instruo"/>
+              <w:jc w:val="center"/>
+              <w:rPr>
+                <w:i w:val="0"/>
+                <w:color w:val="auto"/>
+                <w:lang w:val="pt-PT"/>
+              </w:rPr>
+            </w:pPr>
+            <w:r>
+              <w:rPr>
+                <w:i w:val="0"/>
+                <w:color w:val="auto"/>
+                <w:lang w:val="pt-PT"/>
+              </w:rPr>
+              <w:t>Não</w:t>
+            </w:r>
+          </w:p>
+        </w:tc>
+        <w:tc>
+          <w:tcPr>
+            <w:tcW w:w="1024" w:type="dxa"/>
+            <w:vAlign w:val="center"/>
+          </w:tcPr>
+          <w:p>
+            <w:pPr>
+              <w:pStyle w:val="Instruo"/>
+              <w:jc w:val="center"/>
+              <w:rPr>
+                <w:i w:val="0"/>
+                <w:color w:val="auto"/>
+                <w:lang w:val="pt-PT"/>
+              </w:rPr>
+            </w:pPr>
+            <w:r>
+              <w:rPr>
+                <w:i w:val="0"/>
+                <w:color w:val="auto"/>
+                <w:lang w:val="pt-PT"/>
+              </w:rPr>
+              <w:t>Não</w:t>
+            </w:r>
+          </w:p>
+        </w:tc>
+      </w:tr>
+      <w:tr>
+        <w:trPr>
+          <w:trHeight w:val="283"/>
+        </w:trPr>
+        <w:tc>
+          <w:tcPr>
+            <w:tcW w:w="2055" w:type="dxa"/>
+            <w:vAlign w:val="center"/>
+          </w:tcPr>
+          <w:p>
+            <w:pPr>
+              <w:pStyle w:val="Instruo"/>
+              <w:rPr>
+                <w:i w:val="0"/>
+                <w:color w:val="auto"/>
+                <w:lang w:val="pt-PT"/>
+              </w:rPr>
+            </w:pPr>
+            <w:r>
+              <w:rPr>
+                <w:i w:val="0"/>
+                <w:color w:val="auto"/>
+                <w:lang w:val="pt-PT"/>
+              </w:rPr>
+              <w:t>Endereço</w:t>
+            </w:r>
+          </w:p>
+        </w:tc>
+        <w:tc>
+          <w:tcPr>
+            <w:tcW w:w="4536" w:type="dxa"/>
+            <w:vAlign w:val="center"/>
+          </w:tcPr>
+          <w:p>
+            <w:pPr>
+              <w:pStyle w:val="Instruo"/>
+              <w:rPr>
+                <w:i w:val="0"/>
+                <w:color w:val="auto"/>
+                <w:lang w:val="pt-PT"/>
+              </w:rPr>
+            </w:pPr>
+            <w:r>
+              <w:rPr>
+                <w:i w:val="0"/>
+                <w:color w:val="auto"/>
+                <w:lang w:val="pt-PT"/>
+              </w:rPr>
+              <w:t>Guarda o endereço do cliente (STRING)</w:t>
+            </w:r>
+          </w:p>
+        </w:tc>
+        <w:tc>
+          <w:tcPr>
+            <w:tcW w:w="1130" w:type="dxa"/>
+            <w:vAlign w:val="center"/>
+          </w:tcPr>
+          <w:p>
+            <w:pPr>
+              <w:pStyle w:val="Instruo"/>
+              <w:jc w:val="center"/>
+              <w:rPr>
+                <w:i w:val="0"/>
+                <w:color w:val="auto"/>
+                <w:lang w:val="pt-PT"/>
+              </w:rPr>
+            </w:pPr>
+            <w:r>
+              <w:rPr>
+                <w:i w:val="0"/>
+                <w:color w:val="auto"/>
+                <w:lang w:val="pt-PT"/>
+              </w:rPr>
+              <w:t>Sim</w:t>
+            </w:r>
+          </w:p>
+        </w:tc>
+        <w:tc>
+          <w:tcPr>
+            <w:tcW w:w="1019" w:type="dxa"/>
+            <w:vAlign w:val="center"/>
+          </w:tcPr>
+          <w:p>
+            <w:pPr>
+              <w:pStyle w:val="Instruo"/>
+              <w:jc w:val="center"/>
+              <w:rPr>
+                <w:i w:val="0"/>
+                <w:color w:val="auto"/>
+                <w:lang w:val="pt-PT"/>
+              </w:rPr>
+            </w:pPr>
+            <w:r>
+              <w:rPr>
+                <w:i w:val="0"/>
+                <w:color w:val="auto"/>
+                <w:lang w:val="pt-PT"/>
+              </w:rPr>
+              <w:t>Não</w:t>
+            </w:r>
+          </w:p>
+        </w:tc>
+        <w:tc>
+          <w:tcPr>
+            <w:tcW w:w="1024" w:type="dxa"/>
+            <w:vAlign w:val="center"/>
+          </w:tcPr>
+          <w:p>
+            <w:pPr>
+              <w:pStyle w:val="Instruo"/>
+              <w:jc w:val="center"/>
+              <w:rPr>
+                <w:i w:val="0"/>
+                <w:color w:val="auto"/>
+                <w:lang w:val="pt-PT"/>
+              </w:rPr>
+            </w:pPr>
+            <w:r>
+              <w:rPr>
+                <w:i w:val="0"/>
+                <w:color w:val="auto"/>
+                <w:lang w:val="pt-PT"/>
+              </w:rPr>
+              <w:t>Não</w:t>
+            </w:r>
+          </w:p>
+        </w:tc>
+      </w:tr>
+      <w:tr>
+        <w:trPr>
+          <w:trHeight w:val="283"/>
+        </w:trPr>
+        <w:tc>
+          <w:tcPr>
+            <w:tcW w:w="2055" w:type="dxa"/>
+            <w:vAlign w:val="center"/>
+          </w:tcPr>
+          <w:p>
+            <w:pPr>
+              <w:pStyle w:val="Instruo"/>
+              <w:rPr>
+                <w:i w:val="0"/>
+                <w:color w:val="auto"/>
+                <w:lang w:val="pt-PT"/>
+              </w:rPr>
+            </w:pPr>
+            <w:r>
+              <w:rPr>
+                <w:i w:val="0"/>
+                <w:color w:val="auto"/>
+                <w:lang w:val="pt-PT"/>
+              </w:rPr>
+              <w:t>Telefone</w:t>
+            </w:r>
+          </w:p>
+        </w:tc>
+        <w:tc>
+          <w:tcPr>
+            <w:tcW w:w="4536" w:type="dxa"/>
+            <w:vAlign w:val="center"/>
+          </w:tcPr>
+          <w:p>
+            <w:pPr>
+              <w:pStyle w:val="Instruo"/>
+              <w:rPr>
+                <w:i w:val="0"/>
+                <w:color w:val="auto"/>
+                <w:lang w:val="pt-PT"/>
+              </w:rPr>
+            </w:pPr>
+            <w:r>
+              <w:rPr>
+                <w:i w:val="0"/>
+                <w:color w:val="auto"/>
+                <w:lang w:val="pt-PT"/>
+              </w:rPr>
+              <w:t>Guarda o telefone do cliente (STRING)</w:t>
             </w:r>
           </w:p>
         </w:tc>
@@ -3449,39 +3772,7 @@
                 <w:color w:val="auto"/>
                 <w:lang w:val="pt-PT"/>
               </w:rPr>
-              <w:t xml:space="preserve">um número único para identificação deste </w:t>
-            </w:r>
-            <w:r>
-              <w:rPr>
-                <w:i w:val="0"/>
-                <w:color w:val="auto"/>
-                <w:lang w:val="pt-PT"/>
-              </w:rPr>
-              <w:t>Funcionário</w:t>
-            </w:r>
-            <w:r>
-              <w:rPr>
-                <w:i w:val="0"/>
-                <w:color w:val="auto"/>
-                <w:lang w:val="pt-PT"/>
-              </w:rPr>
-              <w:t xml:space="preserve"> em todo o sistema.</w:t>
-            </w:r>
-            <w:r>
-              <w:rPr>
-                <w:i w:val="0"/>
-                <w:color w:val="auto"/>
-                <w:lang w:val="pt-PT"/>
-              </w:rPr>
-              <w:t xml:space="preserve"> </w:t>
-            </w:r>
-            <w:r>
-              <w:rPr>
-                <w:i w:val="0"/>
-                <w:color w:val="auto"/>
-                <w:lang w:val="pt-PT"/>
-              </w:rPr>
-              <w:t>(STRING)</w:t>
+              <w:t>um número único para identificação deste Funcionário em todo o sistema. (STRING)</w:t>
             </w:r>
           </w:p>
         </w:tc>
@@ -3616,31 +3907,7 @@
                 <w:color w:val="auto"/>
                 <w:lang w:val="pt-PT"/>
               </w:rPr>
-              <w:t xml:space="preserve">o nome do </w:t>
-            </w:r>
-            <w:r>
-              <w:rPr>
-                <w:i w:val="0"/>
-                <w:color w:val="auto"/>
-                <w:lang w:val="pt-PT"/>
-              </w:rPr>
-              <w:t>funcionário</w:t>
-            </w:r>
-            <w:r>
-              <w:rPr>
-                <w:i w:val="0"/>
-                <w:color w:val="auto"/>
-                <w:lang w:val="pt-PT"/>
-              </w:rPr>
-              <w:t>.</w:t>
-            </w:r>
-            <w:r>
-              <w:rPr>
-                <w:i w:val="0"/>
-                <w:color w:val="auto"/>
-                <w:lang w:val="pt-PT"/>
-              </w:rPr>
-              <w:t xml:space="preserve"> (STRING)</w:t>
+              <w:t>o nome do funcionário. (STRING)</w:t>
             </w:r>
           </w:p>
         </w:tc>
@@ -3768,15 +4035,7 @@
                 <w:color w:val="auto"/>
                 <w:lang w:val="pt-PT"/>
               </w:rPr>
-              <w:t xml:space="preserve">Nome de usuário do funcionário para poder acessar o sistema. </w:t>
-            </w:r>
-            <w:r>
-              <w:rPr>
-                <w:i w:val="0"/>
-                <w:color w:val="auto"/>
-                <w:lang w:val="pt-PT"/>
-              </w:rPr>
-              <w:t>(STRING)</w:t>
+              <w:t>Nome de usuário do funcionário para poder acessar o sistema. (STRING)</w:t>
             </w:r>
           </w:p>
         </w:tc>
@@ -3845,6 +4104,14 @@
                 <w:lang w:val="pt-PT"/>
               </w:rPr>
             </w:pPr>
+            <w:r>
+              <w:rPr>
+                <w:i w:val="0"/>
+                <w:color w:val="auto"/>
+                <w:lang w:val="pt-PT"/>
+              </w:rPr>
+              <w:t>Não</w:t>
+            </w:r>
           </w:p>
         </w:tc>
       </w:tr>
@@ -3896,25 +4163,7 @@
                 <w:color w:val="auto"/>
                 <w:lang w:val="pt-PT"/>
               </w:rPr>
-              <w:t>Senha de acesso do funcionário, para sistema v</w:t>
-            </w:r>
-            <w:bookmarkStart w:id="20" w:name="_GoBack"/>
-            <w:bookmarkEnd w:id="20"/>
-            <w:r>
-              <w:rPr>
-                <w:i w:val="0"/>
-                <w:color w:val="auto"/>
-                <w:lang w:val="pt-PT"/>
-              </w:rPr>
-              <w:t xml:space="preserve">erificar autenticidade de login. </w:t>
-            </w:r>
-            <w:r>
-              <w:rPr>
-                <w:i w:val="0"/>
-                <w:color w:val="auto"/>
-                <w:lang w:val="pt-PT"/>
-              </w:rPr>
-              <w:t>(STRING)</w:t>
+              <w:t>Senha de acesso do funcionário, para sistema verificar autenticidade de login. (STRING)</w:t>
             </w:r>
           </w:p>
         </w:tc>
@@ -3983,6 +4232,270 @@
                 <w:lang w:val="pt-PT"/>
               </w:rPr>
             </w:pPr>
+            <w:r>
+              <w:rPr>
+                <w:i w:val="0"/>
+                <w:color w:val="auto"/>
+                <w:lang w:val="pt-PT"/>
+              </w:rPr>
+              <w:t>Não</w:t>
+            </w:r>
+          </w:p>
+        </w:tc>
+      </w:tr>
+      <w:tr>
+        <w:trPr>
+          <w:trHeight w:val="283"/>
+        </w:trPr>
+        <w:tc>
+          <w:tcPr>
+            <w:tcW w:w="2055" w:type="dxa"/>
+            <w:vAlign w:val="center"/>
+          </w:tcPr>
+          <w:p>
+            <w:pPr>
+              <w:pStyle w:val="Instruo"/>
+              <w:rPr>
+                <w:i w:val="0"/>
+                <w:color w:val="auto"/>
+                <w:lang w:val="pt-PT"/>
+              </w:rPr>
+            </w:pPr>
+            <w:r>
+              <w:rPr>
+                <w:i w:val="0"/>
+                <w:color w:val="auto"/>
+                <w:lang w:val="pt-PT"/>
+              </w:rPr>
+              <w:t>Endereço</w:t>
+            </w:r>
+          </w:p>
+        </w:tc>
+        <w:tc>
+          <w:tcPr>
+            <w:tcW w:w="4536" w:type="dxa"/>
+            <w:vAlign w:val="center"/>
+          </w:tcPr>
+          <w:p>
+            <w:pPr>
+              <w:pStyle w:val="Instruo"/>
+              <w:rPr>
+                <w:i w:val="0"/>
+                <w:color w:val="auto"/>
+                <w:lang w:val="pt-PT"/>
+              </w:rPr>
+            </w:pPr>
+            <w:r>
+              <w:rPr>
+                <w:i w:val="0"/>
+                <w:color w:val="auto"/>
+                <w:lang w:val="pt-PT"/>
+              </w:rPr>
+              <w:t>Guarda o endereço do funcionário (STRING)</w:t>
+            </w:r>
+          </w:p>
+        </w:tc>
+        <w:tc>
+          <w:tcPr>
+            <w:tcW w:w="1130" w:type="dxa"/>
+            <w:vAlign w:val="center"/>
+          </w:tcPr>
+          <w:p>
+            <w:pPr>
+              <w:pStyle w:val="Instruo"/>
+              <w:jc w:val="center"/>
+              <w:rPr>
+                <w:i w:val="0"/>
+                <w:color w:val="auto"/>
+                <w:lang w:val="pt-PT"/>
+              </w:rPr>
+            </w:pPr>
+            <w:r>
+              <w:rPr>
+                <w:i w:val="0"/>
+                <w:color w:val="auto"/>
+                <w:lang w:val="pt-PT"/>
+              </w:rPr>
+              <w:t>Sim</w:t>
+            </w:r>
+          </w:p>
+        </w:tc>
+        <w:tc>
+          <w:tcPr>
+            <w:tcW w:w="1019" w:type="dxa"/>
+            <w:vAlign w:val="center"/>
+          </w:tcPr>
+          <w:p>
+            <w:pPr>
+              <w:pStyle w:val="Instruo"/>
+              <w:jc w:val="center"/>
+              <w:rPr>
+                <w:i w:val="0"/>
+                <w:color w:val="auto"/>
+                <w:lang w:val="pt-PT"/>
+              </w:rPr>
+            </w:pPr>
+            <w:r>
+              <w:rPr>
+                <w:i w:val="0"/>
+                <w:color w:val="auto"/>
+                <w:lang w:val="pt-PT"/>
+              </w:rPr>
+              <w:t>Não</w:t>
+            </w:r>
+          </w:p>
+        </w:tc>
+        <w:tc>
+          <w:tcPr>
+            <w:tcW w:w="1024" w:type="dxa"/>
+            <w:vAlign w:val="center"/>
+          </w:tcPr>
+          <w:p>
+            <w:pPr>
+              <w:pStyle w:val="Instruo"/>
+              <w:jc w:val="center"/>
+              <w:rPr>
+                <w:i w:val="0"/>
+                <w:color w:val="auto"/>
+                <w:lang w:val="pt-PT"/>
+              </w:rPr>
+            </w:pPr>
+            <w:r>
+              <w:rPr>
+                <w:i w:val="0"/>
+                <w:color w:val="auto"/>
+                <w:lang w:val="pt-PT"/>
+              </w:rPr>
+              <w:t>Não</w:t>
+            </w:r>
+          </w:p>
+        </w:tc>
+      </w:tr>
+      <w:tr>
+        <w:trPr>
+          <w:trHeight w:val="283"/>
+        </w:trPr>
+        <w:tc>
+          <w:tcPr>
+            <w:tcW w:w="2055" w:type="dxa"/>
+            <w:vAlign w:val="center"/>
+          </w:tcPr>
+          <w:p>
+            <w:pPr>
+              <w:pStyle w:val="Instruo"/>
+              <w:rPr>
+                <w:i w:val="0"/>
+                <w:color w:val="auto"/>
+                <w:lang w:val="pt-PT"/>
+              </w:rPr>
+            </w:pPr>
+            <w:r>
+              <w:rPr>
+                <w:i w:val="0"/>
+                <w:color w:val="auto"/>
+                <w:lang w:val="pt-PT"/>
+              </w:rPr>
+              <w:t>Telefone</w:t>
+            </w:r>
+          </w:p>
+        </w:tc>
+        <w:tc>
+          <w:tcPr>
+            <w:tcW w:w="4536" w:type="dxa"/>
+            <w:vAlign w:val="center"/>
+          </w:tcPr>
+          <w:p>
+            <w:pPr>
+              <w:pStyle w:val="Instruo"/>
+              <w:rPr>
+                <w:i w:val="0"/>
+                <w:color w:val="auto"/>
+                <w:lang w:val="pt-PT"/>
+              </w:rPr>
+            </w:pPr>
+            <w:r>
+              <w:rPr>
+                <w:i w:val="0"/>
+                <w:color w:val="auto"/>
+                <w:lang w:val="pt-PT"/>
+              </w:rPr>
+              <w:t>Guarda o telefone do funcionário (STRING)</w:t>
+            </w:r>
+          </w:p>
+        </w:tc>
+        <w:tc>
+          <w:tcPr>
+            <w:tcW w:w="1130" w:type="dxa"/>
+            <w:vAlign w:val="center"/>
+          </w:tcPr>
+          <w:p>
+            <w:pPr>
+              <w:pStyle w:val="Instruo"/>
+              <w:jc w:val="center"/>
+              <w:rPr>
+                <w:i w:val="0"/>
+                <w:color w:val="auto"/>
+                <w:lang w:val="pt-PT"/>
+              </w:rPr>
+            </w:pPr>
+            <w:r>
+              <w:rPr>
+                <w:i w:val="0"/>
+                <w:color w:val="auto"/>
+                <w:lang w:val="pt-PT"/>
+              </w:rPr>
+              <w:t>Sim</w:t>
+            </w:r>
+          </w:p>
+        </w:tc>
+        <w:tc>
+          <w:tcPr>
+            <w:tcW w:w="1019" w:type="dxa"/>
+            <w:vAlign w:val="center"/>
+          </w:tcPr>
+          <w:p>
+            <w:pPr>
+              <w:pStyle w:val="Instruo"/>
+              <w:jc w:val="center"/>
+              <w:rPr>
+                <w:i w:val="0"/>
+                <w:color w:val="auto"/>
+                <w:lang w:val="pt-PT"/>
+              </w:rPr>
+            </w:pPr>
+            <w:r>
+              <w:rPr>
+                <w:i w:val="0"/>
+                <w:color w:val="auto"/>
+                <w:lang w:val="pt-PT"/>
+              </w:rPr>
+              <w:t>Não</w:t>
+            </w:r>
+          </w:p>
+        </w:tc>
+        <w:tc>
+          <w:tcPr>
+            <w:tcW w:w="1024" w:type="dxa"/>
+            <w:vAlign w:val="center"/>
+          </w:tcPr>
+          <w:p>
+            <w:pPr>
+              <w:pStyle w:val="Instruo"/>
+              <w:jc w:val="center"/>
+              <w:rPr>
+                <w:i w:val="0"/>
+                <w:color w:val="auto"/>
+                <w:lang w:val="pt-PT"/>
+              </w:rPr>
+            </w:pPr>
+            <w:r>
+              <w:rPr>
+                <w:i w:val="0"/>
+                <w:color w:val="auto"/>
+                <w:lang w:val="pt-PT"/>
+              </w:rPr>
+              <w:t>Não</w:t>
+            </w:r>
           </w:p>
         </w:tc>
       </w:tr>
@@ -3997,8 +4510,8 @@
       </w:pPr>
     </w:p>
     <w:sectPr>
-      <w:headerReference w:type="default" r:id="rId12"/>
-      <w:footerReference w:type="default" r:id="rId13"/>
+      <w:headerReference w:type="default" r:id="rId11"/>
+      <w:footerReference w:type="default" r:id="rId12"/>
       <w:pgSz w:w="11907" w:h="16840" w:code="9"/>
       <w:pgMar w:top="851" w:right="851" w:bottom="851" w:left="1418" w:header="851" w:footer="851" w:gutter="0"/>
       <w:cols w:space="708"/>
@@ -4009,7 +4522,7 @@
 </file>
 
 <file path=word/endnotes.xml><?xml version="1.0" encoding="utf-8"?>
-<w:endnotes xmlns:wpc="http://schemas.microsoft.com/office/word/2010/wordprocessingCanvas" xmlns:mc="http://schemas.openxmlformats.org/markup-compatibility/2006" xmlns:o="urn:schemas-microsoft-com:office:office" xmlns:r="http://schemas.openxmlformats.org/officeDocument/2006/relationships" xmlns:m="http://schemas.openxmlformats.org/officeDocument/2006/math" xmlns:v="urn:schemas-microsoft-com:vml" xmlns:wp14="http://schemas.microsoft.com/office/word/2010/wordprocessingDrawing" xmlns:wp="http://schemas.openxmlformats.org/drawingml/2006/wordprocessingDrawing" xmlns:w10="urn:schemas-microsoft-com:office:word" xmlns:w="http://schemas.openxmlformats.org/wordprocessingml/2006/main" xmlns:w14="http://schemas.microsoft.com/office/word/2010/wordml" xmlns:wpg="http://schemas.microsoft.com/office/word/2010/wordprocessingGroup" xmlns:wpi="http://schemas.microsoft.com/office/word/2010/wordprocessingInk" xmlns:wne="http://schemas.microsoft.com/office/word/2006/wordml" xmlns:wps="http://schemas.microsoft.com/office/word/2010/wordprocessingShape" mc:Ignorable="w14 wp14">
+<w:endnotes xmlns:wpc="http://schemas.microsoft.com/office/word/2010/wordprocessingCanvas" xmlns:cx="http://schemas.microsoft.com/office/drawing/2014/chartex" xmlns:cx1="http://schemas.microsoft.com/office/drawing/2015/9/8/chartex" xmlns:mc="http://schemas.openxmlformats.org/markup-compatibility/2006" xmlns:o="urn:schemas-microsoft-com:office:office" xmlns:r="http://schemas.openxmlformats.org/officeDocument/2006/relationships" xmlns:m="http://schemas.openxmlformats.org/officeDocument/2006/math" xmlns:v="urn:schemas-microsoft-com:vml" xmlns:wp14="http://schemas.microsoft.com/office/word/2010/wordprocessingDrawing" xmlns:wp="http://schemas.openxmlformats.org/drawingml/2006/wordprocessingDrawing" xmlns:w10="urn:schemas-microsoft-com:office:word" xmlns:w="http://schemas.openxmlformats.org/wordprocessingml/2006/main" xmlns:w14="http://schemas.microsoft.com/office/word/2010/wordml" xmlns:w15="http://schemas.microsoft.com/office/word/2012/wordml" xmlns:w16se="http://schemas.microsoft.com/office/word/2015/wordml/symex" xmlns:wpg="http://schemas.microsoft.com/office/word/2010/wordprocessingGroup" xmlns:wpi="http://schemas.microsoft.com/office/word/2010/wordprocessingInk" xmlns:wne="http://schemas.microsoft.com/office/word/2006/wordml" xmlns:wps="http://schemas.microsoft.com/office/word/2010/wordprocessingShape" mc:Ignorable="w14 w15 w16se wp14">
   <w:endnote w:type="separator" w:id="-1">
     <w:p>
       <w:r>
@@ -4028,7 +4541,7 @@
 </file>
 
 <file path=word/footer1.xml><?xml version="1.0" encoding="utf-8"?>
-<w:ftr xmlns:wpc="http://schemas.microsoft.com/office/word/2010/wordprocessingCanvas" xmlns:mc="http://schemas.openxmlformats.org/markup-compatibility/2006" xmlns:o="urn:schemas-microsoft-com:office:office" xmlns:r="http://schemas.openxmlformats.org/officeDocument/2006/relationships" xmlns:m="http://schemas.openxmlformats.org/officeDocument/2006/math" xmlns:v="urn:schemas-microsoft-com:vml" xmlns:wp14="http://schemas.microsoft.com/office/word/2010/wordprocessingDrawing" xmlns:wp="http://schemas.openxmlformats.org/drawingml/2006/wordprocessingDrawing" xmlns:w10="urn:schemas-microsoft-com:office:word" xmlns:w="http://schemas.openxmlformats.org/wordprocessingml/2006/main" xmlns:w14="http://schemas.microsoft.com/office/word/2010/wordml" xmlns:wpg="http://schemas.microsoft.com/office/word/2010/wordprocessingGroup" xmlns:wpi="http://schemas.microsoft.com/office/word/2010/wordprocessingInk" xmlns:wne="http://schemas.microsoft.com/office/word/2006/wordml" xmlns:wps="http://schemas.microsoft.com/office/word/2010/wordprocessingShape" mc:Ignorable="w14 wp14">
+<w:ftr xmlns:wpc="http://schemas.microsoft.com/office/word/2010/wordprocessingCanvas" xmlns:cx="http://schemas.microsoft.com/office/drawing/2014/chartex" xmlns:cx1="http://schemas.microsoft.com/office/drawing/2015/9/8/chartex" xmlns:mc="http://schemas.openxmlformats.org/markup-compatibility/2006" xmlns:o="urn:schemas-microsoft-com:office:office" xmlns:r="http://schemas.openxmlformats.org/officeDocument/2006/relationships" xmlns:m="http://schemas.openxmlformats.org/officeDocument/2006/math" xmlns:v="urn:schemas-microsoft-com:vml" xmlns:wp14="http://schemas.microsoft.com/office/word/2010/wordprocessingDrawing" xmlns:wp="http://schemas.openxmlformats.org/drawingml/2006/wordprocessingDrawing" xmlns:w10="urn:schemas-microsoft-com:office:word" xmlns:w="http://schemas.openxmlformats.org/wordprocessingml/2006/main" xmlns:w14="http://schemas.microsoft.com/office/word/2010/wordml" xmlns:w15="http://schemas.microsoft.com/office/word/2012/wordml" xmlns:w16se="http://schemas.microsoft.com/office/word/2015/wordml/symex" xmlns:wpg="http://schemas.microsoft.com/office/word/2010/wordprocessingGroup" xmlns:wpi="http://schemas.microsoft.com/office/word/2010/wordprocessingInk" xmlns:wne="http://schemas.microsoft.com/office/word/2006/wordml" xmlns:wps="http://schemas.microsoft.com/office/word/2010/wordprocessingShape" mc:Ignorable="w14 w15 w16se wp14">
   <w:p/>
   <w:tbl>
     <w:tblPr>
@@ -4067,7 +4580,6 @@
             </w:rPr>
           </w:pPr>
           <w:proofErr w:type="spellStart"/>
-          <w:proofErr w:type="gramStart"/>
           <w:r>
             <w:rPr>
               <w:color w:val="auto"/>
@@ -4075,7 +4587,6 @@
             <w:t>JurassicParking</w:t>
           </w:r>
           <w:proofErr w:type="spellEnd"/>
-          <w:proofErr w:type="gramEnd"/>
         </w:p>
       </w:tc>
       <w:tc>
@@ -4114,7 +4625,7 @@
             <w:rPr>
               <w:noProof/>
             </w:rPr>
-            <w:t>5</w:t>
+            <w:t>1</w:t>
           </w:r>
           <w:r>
             <w:fldChar w:fldCharType="end"/>
@@ -4152,7 +4663,7 @@
 </file>
 
 <file path=word/footnotes.xml><?xml version="1.0" encoding="utf-8"?>
-<w:footnotes xmlns:wpc="http://schemas.microsoft.com/office/word/2010/wordprocessingCanvas" xmlns:mc="http://schemas.openxmlformats.org/markup-compatibility/2006" xmlns:o="urn:schemas-microsoft-com:office:office" xmlns:r="http://schemas.openxmlformats.org/officeDocument/2006/relationships" xmlns:m="http://schemas.openxmlformats.org/officeDocument/2006/math" xmlns:v="urn:schemas-microsoft-com:vml" xmlns:wp14="http://schemas.microsoft.com/office/word/2010/wordprocessingDrawing" xmlns:wp="http://schemas.openxmlformats.org/drawingml/2006/wordprocessingDrawing" xmlns:w10="urn:schemas-microsoft-com:office:word" xmlns:w="http://schemas.openxmlformats.org/wordprocessingml/2006/main" xmlns:w14="http://schemas.microsoft.com/office/word/2010/wordml" xmlns:wpg="http://schemas.microsoft.com/office/word/2010/wordprocessingGroup" xmlns:wpi="http://schemas.microsoft.com/office/word/2010/wordprocessingInk" xmlns:wne="http://schemas.microsoft.com/office/word/2006/wordml" xmlns:wps="http://schemas.microsoft.com/office/word/2010/wordprocessingShape" mc:Ignorable="w14 wp14">
+<w:footnotes xmlns:wpc="http://schemas.microsoft.com/office/word/2010/wordprocessingCanvas" xmlns:cx="http://schemas.microsoft.com/office/drawing/2014/chartex" xmlns:cx1="http://schemas.microsoft.com/office/drawing/2015/9/8/chartex" xmlns:mc="http://schemas.openxmlformats.org/markup-compatibility/2006" xmlns:o="urn:schemas-microsoft-com:office:office" xmlns:r="http://schemas.openxmlformats.org/officeDocument/2006/relationships" xmlns:m="http://schemas.openxmlformats.org/officeDocument/2006/math" xmlns:v="urn:schemas-microsoft-com:vml" xmlns:wp14="http://schemas.microsoft.com/office/word/2010/wordprocessingDrawing" xmlns:wp="http://schemas.openxmlformats.org/drawingml/2006/wordprocessingDrawing" xmlns:w10="urn:schemas-microsoft-com:office:word" xmlns:w="http://schemas.openxmlformats.org/wordprocessingml/2006/main" xmlns:w14="http://schemas.microsoft.com/office/word/2010/wordml" xmlns:w15="http://schemas.microsoft.com/office/word/2012/wordml" xmlns:w16se="http://schemas.microsoft.com/office/word/2015/wordml/symex" xmlns:wpg="http://schemas.microsoft.com/office/word/2010/wordprocessingGroup" xmlns:wpi="http://schemas.microsoft.com/office/word/2010/wordprocessingInk" xmlns:wne="http://schemas.microsoft.com/office/word/2006/wordml" xmlns:wps="http://schemas.microsoft.com/office/word/2010/wordprocessingShape" mc:Ignorable="w14 w15 w16se wp14">
   <w:footnote w:type="separator" w:id="-1">
     <w:p>
       <w:r>
@@ -4171,7 +4682,7 @@
 </file>
 
 <file path=word/header1.xml><?xml version="1.0" encoding="utf-8"?>
-<w:hdr xmlns:wpc="http://schemas.microsoft.com/office/word/2010/wordprocessingCanvas" xmlns:mc="http://schemas.openxmlformats.org/markup-compatibility/2006" xmlns:o="urn:schemas-microsoft-com:office:office" xmlns:r="http://schemas.openxmlformats.org/officeDocument/2006/relationships" xmlns:m="http://schemas.openxmlformats.org/officeDocument/2006/math" xmlns:v="urn:schemas-microsoft-com:vml" xmlns:wp14="http://schemas.microsoft.com/office/word/2010/wordprocessingDrawing" xmlns:wp="http://schemas.openxmlformats.org/drawingml/2006/wordprocessingDrawing" xmlns:w10="urn:schemas-microsoft-com:office:word" xmlns:w="http://schemas.openxmlformats.org/wordprocessingml/2006/main" xmlns:w14="http://schemas.microsoft.com/office/word/2010/wordml" xmlns:wpg="http://schemas.microsoft.com/office/word/2010/wordprocessingGroup" xmlns:wpi="http://schemas.microsoft.com/office/word/2010/wordprocessingInk" xmlns:wne="http://schemas.microsoft.com/office/word/2006/wordml" xmlns:wps="http://schemas.microsoft.com/office/word/2010/wordprocessingShape" mc:Ignorable="w14 wp14">
+<w:hdr xmlns:wpc="http://schemas.microsoft.com/office/word/2010/wordprocessingCanvas" xmlns:cx="http://schemas.microsoft.com/office/drawing/2014/chartex" xmlns:cx1="http://schemas.microsoft.com/office/drawing/2015/9/8/chartex" xmlns:mc="http://schemas.openxmlformats.org/markup-compatibility/2006" xmlns:o="urn:schemas-microsoft-com:office:office" xmlns:r="http://schemas.openxmlformats.org/officeDocument/2006/relationships" xmlns:m="http://schemas.openxmlformats.org/officeDocument/2006/math" xmlns:v="urn:schemas-microsoft-com:vml" xmlns:wp14="http://schemas.microsoft.com/office/word/2010/wordprocessingDrawing" xmlns:wp="http://schemas.openxmlformats.org/drawingml/2006/wordprocessingDrawing" xmlns:w10="urn:schemas-microsoft-com:office:word" xmlns:w="http://schemas.openxmlformats.org/wordprocessingml/2006/main" xmlns:w14="http://schemas.microsoft.com/office/word/2010/wordml" xmlns:w15="http://schemas.microsoft.com/office/word/2012/wordml" xmlns:w16se="http://schemas.microsoft.com/office/word/2015/wordml/symex" xmlns:wpg="http://schemas.microsoft.com/office/word/2010/wordprocessingGroup" xmlns:wpi="http://schemas.microsoft.com/office/word/2010/wordprocessingInk" xmlns:wne="http://schemas.microsoft.com/office/word/2006/wordml" xmlns:wps="http://schemas.microsoft.com/office/word/2010/wordprocessingShape" mc:Ignorable="w14 w15 w16se wp14">
   <w:tbl>
     <w:tblPr>
       <w:tblW w:w="9833" w:type="dxa"/>
@@ -4218,6 +4729,7 @@
               <w:b/>
               <w:bCs/>
               <w:noProof/>
+              <w:lang w:val="en-US" w:eastAsia="en-US"/>
             </w:rPr>
             <w:drawing>
               <wp:inline distT="0" distB="0" distL="0" distR="0" wp14:anchorId="50798EA3" wp14:editId="6261E3B9">
@@ -4310,8 +4822,8 @@
 </file>
 
 <file path=word/numbering.xml><?xml version="1.0" encoding="utf-8"?>
-<w:numbering xmlns:wpc="http://schemas.microsoft.com/office/word/2010/wordprocessingCanvas" xmlns:mc="http://schemas.openxmlformats.org/markup-compatibility/2006" xmlns:o="urn:schemas-microsoft-com:office:office" xmlns:r="http://schemas.openxmlformats.org/officeDocument/2006/relationships" xmlns:m="http://schemas.openxmlformats.org/officeDocument/2006/math" xmlns:v="urn:schemas-microsoft-com:vml" xmlns:wp14="http://schemas.microsoft.com/office/word/2010/wordprocessingDrawing" xmlns:wp="http://schemas.openxmlformats.org/drawingml/2006/wordprocessingDrawing" xmlns:w10="urn:schemas-microsoft-com:office:word" xmlns:w="http://schemas.openxmlformats.org/wordprocessingml/2006/main" xmlns:w14="http://schemas.microsoft.com/office/word/2010/wordml" xmlns:wpg="http://schemas.microsoft.com/office/word/2010/wordprocessingGroup" xmlns:wpi="http://schemas.microsoft.com/office/word/2010/wordprocessingInk" xmlns:wne="http://schemas.microsoft.com/office/word/2006/wordml" xmlns:wps="http://schemas.microsoft.com/office/word/2010/wordprocessingShape" mc:Ignorable="w14 wp14">
-  <w:abstractNum w:abstractNumId="0">
+<w:numbering xmlns:wpc="http://schemas.microsoft.com/office/word/2010/wordprocessingCanvas" xmlns:cx="http://schemas.microsoft.com/office/drawing/2014/chartex" xmlns:cx1="http://schemas.microsoft.com/office/drawing/2015/9/8/chartex" xmlns:mc="http://schemas.openxmlformats.org/markup-compatibility/2006" xmlns:o="urn:schemas-microsoft-com:office:office" xmlns:r="http://schemas.openxmlformats.org/officeDocument/2006/relationships" xmlns:m="http://schemas.openxmlformats.org/officeDocument/2006/math" xmlns:v="urn:schemas-microsoft-com:vml" xmlns:wp14="http://schemas.microsoft.com/office/word/2010/wordprocessingDrawing" xmlns:wp="http://schemas.openxmlformats.org/drawingml/2006/wordprocessingDrawing" xmlns:w10="urn:schemas-microsoft-com:office:word" xmlns:w="http://schemas.openxmlformats.org/wordprocessingml/2006/main" xmlns:w14="http://schemas.microsoft.com/office/word/2010/wordml" xmlns:w15="http://schemas.microsoft.com/office/word/2012/wordml" xmlns:w16se="http://schemas.microsoft.com/office/word/2015/wordml/symex" xmlns:wpg="http://schemas.microsoft.com/office/word/2010/wordprocessingGroup" xmlns:wpi="http://schemas.microsoft.com/office/word/2010/wordprocessingInk" xmlns:wne="http://schemas.microsoft.com/office/word/2006/wordml" xmlns:wps="http://schemas.microsoft.com/office/word/2010/wordprocessingShape" mc:Ignorable="w14 w15 w16se wp14">
+  <w:abstractNum w:abstractNumId="0" w15:restartNumberingAfterBreak="0">
     <w:nsid w:val="02AA50CC"/>
     <w:multiLevelType w:val="hybridMultilevel"/>
     <w:tmpl w:val="DAFEBDEA"/>
@@ -4424,7 +4936,7 @@
       </w:rPr>
     </w:lvl>
   </w:abstractNum>
-  <w:abstractNum w:abstractNumId="1">
+  <w:abstractNum w:abstractNumId="1" w15:restartNumberingAfterBreak="0">
     <w:nsid w:val="0323140E"/>
     <w:multiLevelType w:val="hybridMultilevel"/>
     <w:tmpl w:val="211ECE90"/>
@@ -4564,7 +5076,7 @@
       </w:rPr>
     </w:lvl>
   </w:abstractNum>
-  <w:abstractNum w:abstractNumId="2">
+  <w:abstractNum w:abstractNumId="2" w15:restartNumberingAfterBreak="0">
     <w:nsid w:val="0DD0263A"/>
     <w:multiLevelType w:val="hybridMultilevel"/>
     <w:tmpl w:val="6DB05D98"/>
@@ -4677,7 +5189,7 @@
       </w:rPr>
     </w:lvl>
   </w:abstractNum>
-  <w:abstractNum w:abstractNumId="3">
+  <w:abstractNum w:abstractNumId="3" w15:restartNumberingAfterBreak="0">
     <w:nsid w:val="121D1823"/>
     <w:multiLevelType w:val="hybridMultilevel"/>
     <w:tmpl w:val="1ACA34C8"/>
@@ -4790,7 +5302,7 @@
       </w:rPr>
     </w:lvl>
   </w:abstractNum>
-  <w:abstractNum w:abstractNumId="4">
+  <w:abstractNum w:abstractNumId="4" w15:restartNumberingAfterBreak="0">
     <w:nsid w:val="2431269D"/>
     <w:multiLevelType w:val="hybridMultilevel"/>
     <w:tmpl w:val="37ECBB3A"/>
@@ -4903,7 +5415,7 @@
       </w:rPr>
     </w:lvl>
   </w:abstractNum>
-  <w:abstractNum w:abstractNumId="5">
+  <w:abstractNum w:abstractNumId="5" w15:restartNumberingAfterBreak="0">
     <w:nsid w:val="24B454A3"/>
     <w:multiLevelType w:val="hybridMultilevel"/>
     <w:tmpl w:val="57862B92"/>
@@ -5016,7 +5528,7 @@
       </w:rPr>
     </w:lvl>
   </w:abstractNum>
-  <w:abstractNum w:abstractNumId="6">
+  <w:abstractNum w:abstractNumId="6" w15:restartNumberingAfterBreak="0">
     <w:nsid w:val="29A3193E"/>
     <w:multiLevelType w:val="hybridMultilevel"/>
     <w:tmpl w:val="16062356"/>
@@ -5129,7 +5641,7 @@
       </w:rPr>
     </w:lvl>
   </w:abstractNum>
-  <w:abstractNum w:abstractNumId="7">
+  <w:abstractNum w:abstractNumId="7" w15:restartNumberingAfterBreak="0">
     <w:nsid w:val="2E327C34"/>
     <w:multiLevelType w:val="hybridMultilevel"/>
     <w:tmpl w:val="65F6E30A"/>
@@ -5242,7 +5754,7 @@
       </w:rPr>
     </w:lvl>
   </w:abstractNum>
-  <w:abstractNum w:abstractNumId="8">
+  <w:abstractNum w:abstractNumId="8" w15:restartNumberingAfterBreak="0">
     <w:nsid w:val="31914ACA"/>
     <w:multiLevelType w:val="hybridMultilevel"/>
     <w:tmpl w:val="B3E007D0"/>
@@ -5355,7 +5867,7 @@
       </w:rPr>
     </w:lvl>
   </w:abstractNum>
-  <w:abstractNum w:abstractNumId="9">
+  <w:abstractNum w:abstractNumId="9" w15:restartNumberingAfterBreak="0">
     <w:nsid w:val="33283B6A"/>
     <w:multiLevelType w:val="hybridMultilevel"/>
     <w:tmpl w:val="03AA03C4"/>
@@ -5468,7 +5980,7 @@
       </w:rPr>
     </w:lvl>
   </w:abstractNum>
-  <w:abstractNum w:abstractNumId="10">
+  <w:abstractNum w:abstractNumId="10" w15:restartNumberingAfterBreak="0">
     <w:nsid w:val="33D66303"/>
     <w:multiLevelType w:val="hybridMultilevel"/>
     <w:tmpl w:val="8F4249B0"/>
@@ -5581,7 +6093,7 @@
       </w:rPr>
     </w:lvl>
   </w:abstractNum>
-  <w:abstractNum w:abstractNumId="11">
+  <w:abstractNum w:abstractNumId="11" w15:restartNumberingAfterBreak="0">
     <w:nsid w:val="33F908C3"/>
     <w:multiLevelType w:val="hybridMultilevel"/>
     <w:tmpl w:val="ADDC5F52"/>
@@ -5694,7 +6206,7 @@
       </w:rPr>
     </w:lvl>
   </w:abstractNum>
-  <w:abstractNum w:abstractNumId="12">
+  <w:abstractNum w:abstractNumId="12" w15:restartNumberingAfterBreak="0">
     <w:nsid w:val="3A21441E"/>
     <w:multiLevelType w:val="hybridMultilevel"/>
     <w:tmpl w:val="607E467E"/>
@@ -5811,7 +6323,7 @@
       </w:pPr>
     </w:lvl>
   </w:abstractNum>
-  <w:abstractNum w:abstractNumId="13">
+  <w:abstractNum w:abstractNumId="13" w15:restartNumberingAfterBreak="0">
     <w:nsid w:val="3D093ECA"/>
     <w:multiLevelType w:val="hybridMultilevel"/>
     <w:tmpl w:val="156058F4"/>
@@ -5924,7 +6436,7 @@
       </w:rPr>
     </w:lvl>
   </w:abstractNum>
-  <w:abstractNum w:abstractNumId="14">
+  <w:abstractNum w:abstractNumId="14" w15:restartNumberingAfterBreak="0">
     <w:nsid w:val="40E13765"/>
     <w:multiLevelType w:val="hybridMultilevel"/>
     <w:tmpl w:val="D7E883A6"/>
@@ -6064,7 +6576,7 @@
       </w:rPr>
     </w:lvl>
   </w:abstractNum>
-  <w:abstractNum w:abstractNumId="15">
+  <w:abstractNum w:abstractNumId="15" w15:restartNumberingAfterBreak="0">
     <w:nsid w:val="4319588A"/>
     <w:multiLevelType w:val="hybridMultilevel"/>
     <w:tmpl w:val="D89A1512"/>
@@ -6177,7 +6689,7 @@
       </w:pPr>
     </w:lvl>
   </w:abstractNum>
-  <w:abstractNum w:abstractNumId="16">
+  <w:abstractNum w:abstractNumId="16" w15:restartNumberingAfterBreak="0">
     <w:nsid w:val="59182A4C"/>
     <w:multiLevelType w:val="hybridMultilevel"/>
     <w:tmpl w:val="A030DA0C"/>
@@ -6290,7 +6802,7 @@
       </w:rPr>
     </w:lvl>
   </w:abstractNum>
-  <w:abstractNum w:abstractNumId="17">
+  <w:abstractNum w:abstractNumId="17" w15:restartNumberingAfterBreak="0">
     <w:nsid w:val="5D4A3412"/>
     <w:multiLevelType w:val="hybridMultilevel"/>
     <w:tmpl w:val="8EE8C996"/>
@@ -6403,7 +6915,7 @@
       </w:rPr>
     </w:lvl>
   </w:abstractNum>
-  <w:abstractNum w:abstractNumId="18">
+  <w:abstractNum w:abstractNumId="18" w15:restartNumberingAfterBreak="0">
     <w:nsid w:val="5ED13A9B"/>
     <w:multiLevelType w:val="hybridMultilevel"/>
     <w:tmpl w:val="3CDE8328"/>
@@ -6516,7 +7028,7 @@
       </w:rPr>
     </w:lvl>
   </w:abstractNum>
-  <w:abstractNum w:abstractNumId="19">
+  <w:abstractNum w:abstractNumId="19" w15:restartNumberingAfterBreak="0">
     <w:nsid w:val="60055D84"/>
     <w:multiLevelType w:val="hybridMultilevel"/>
     <w:tmpl w:val="B518FE50"/>
@@ -6629,7 +7141,7 @@
       </w:rPr>
     </w:lvl>
   </w:abstractNum>
-  <w:abstractNum w:abstractNumId="20">
+  <w:abstractNum w:abstractNumId="20" w15:restartNumberingAfterBreak="0">
     <w:nsid w:val="6B805F12"/>
     <w:multiLevelType w:val="hybridMultilevel"/>
     <w:tmpl w:val="17847E38"/>
@@ -6769,7 +7281,7 @@
       </w:rPr>
     </w:lvl>
   </w:abstractNum>
-  <w:abstractNum w:abstractNumId="21">
+  <w:abstractNum w:abstractNumId="21" w15:restartNumberingAfterBreak="0">
     <w:nsid w:val="6E4A51C7"/>
     <w:multiLevelType w:val="hybridMultilevel"/>
     <w:tmpl w:val="0F849DC2"/>
@@ -6882,7 +7394,7 @@
       </w:rPr>
     </w:lvl>
   </w:abstractNum>
-  <w:abstractNum w:abstractNumId="22">
+  <w:abstractNum w:abstractNumId="22" w15:restartNumberingAfterBreak="0">
     <w:nsid w:val="73170616"/>
     <w:multiLevelType w:val="hybridMultilevel"/>
     <w:tmpl w:val="750CEA88"/>
@@ -6995,7 +7507,7 @@
       </w:rPr>
     </w:lvl>
   </w:abstractNum>
-  <w:abstractNum w:abstractNumId="23">
+  <w:abstractNum w:abstractNumId="23" w15:restartNumberingAfterBreak="0">
     <w:nsid w:val="73F37BFE"/>
     <w:multiLevelType w:val="hybridMultilevel"/>
     <w:tmpl w:val="FA704D92"/>
@@ -7136,7 +7648,7 @@
       </w:rPr>
     </w:lvl>
   </w:abstractNum>
-  <w:abstractNum w:abstractNumId="24">
+  <w:abstractNum w:abstractNumId="24" w15:restartNumberingAfterBreak="0">
     <w:nsid w:val="74616B97"/>
     <w:multiLevelType w:val="hybridMultilevel"/>
     <w:tmpl w:val="A4D06C4C"/>
@@ -7249,7 +7761,7 @@
       </w:rPr>
     </w:lvl>
   </w:abstractNum>
-  <w:abstractNum w:abstractNumId="25">
+  <w:abstractNum w:abstractNumId="25" w15:restartNumberingAfterBreak="0">
     <w:nsid w:val="775133A1"/>
     <w:multiLevelType w:val="multilevel"/>
     <w:tmpl w:val="72CA26DC"/>
@@ -7512,7 +8024,7 @@
 </file>
 
 <file path=word/styles.xml><?xml version="1.0" encoding="utf-8"?>
-<w:styles xmlns:mc="http://schemas.openxmlformats.org/markup-compatibility/2006" xmlns:r="http://schemas.openxmlformats.org/officeDocument/2006/relationships" xmlns:w="http://schemas.openxmlformats.org/wordprocessingml/2006/main" xmlns:w14="http://schemas.microsoft.com/office/word/2010/wordml" mc:Ignorable="w14">
+<w:styles xmlns:mc="http://schemas.openxmlformats.org/markup-compatibility/2006" xmlns:r="http://schemas.openxmlformats.org/officeDocument/2006/relationships" xmlns:w="http://schemas.openxmlformats.org/wordprocessingml/2006/main" xmlns:w14="http://schemas.microsoft.com/office/word/2010/wordml" xmlns:w15="http://schemas.microsoft.com/office/word/2012/wordml" xmlns:w16se="http://schemas.microsoft.com/office/word/2015/wordml/symex" mc:Ignorable="w14 w15 w16se">
   <w:docDefaults>
     <w:rPrDefault>
       <w:rPr>
@@ -7522,148 +8034,378 @@
     </w:rPrDefault>
     <w:pPrDefault/>
   </w:docDefaults>
-  <w:latentStyles w:defLockedState="0" w:defUIPriority="99" w:defSemiHidden="1" w:defUnhideWhenUsed="1" w:defQFormat="0" w:count="267">
-    <w:lsdException w:name="Normal" w:semiHidden="0" w:uiPriority="0" w:unhideWhenUsed="0" w:qFormat="1"/>
-    <w:lsdException w:name="heading 1" w:semiHidden="0" w:uiPriority="0" w:unhideWhenUsed="0" w:qFormat="1"/>
-    <w:lsdException w:name="heading 2" w:semiHidden="0" w:uiPriority="0" w:unhideWhenUsed="0" w:qFormat="1"/>
-    <w:lsdException w:name="heading 3" w:semiHidden="0" w:uiPriority="0" w:unhideWhenUsed="0" w:qFormat="1"/>
-    <w:lsdException w:name="heading 4" w:semiHidden="0" w:uiPriority="0" w:unhideWhenUsed="0" w:qFormat="1"/>
-    <w:lsdException w:name="heading 5" w:semiHidden="0" w:uiPriority="9" w:unhideWhenUsed="0" w:qFormat="1"/>
-    <w:lsdException w:name="heading 6" w:semiHidden="0" w:uiPriority="9" w:unhideWhenUsed="0" w:qFormat="1"/>
-    <w:lsdException w:name="heading 7" w:semiHidden="0" w:uiPriority="9" w:unhideWhenUsed="0" w:qFormat="1"/>
-    <w:lsdException w:name="heading 8" w:semiHidden="0" w:uiPriority="9" w:unhideWhenUsed="0" w:qFormat="1"/>
-    <w:lsdException w:name="heading 9" w:semiHidden="0" w:uiPriority="9" w:unhideWhenUsed="0" w:qFormat="1"/>
-    <w:lsdException w:name="toc 1" w:uiPriority="39"/>
-    <w:lsdException w:name="toc 2" w:uiPriority="39"/>
-    <w:lsdException w:name="toc 3" w:uiPriority="39"/>
-    <w:lsdException w:name="toc 4" w:uiPriority="39"/>
-    <w:lsdException w:name="toc 5" w:uiPriority="39"/>
-    <w:lsdException w:name="toc 6" w:uiPriority="39"/>
-    <w:lsdException w:name="toc 7" w:uiPriority="39"/>
-    <w:lsdException w:name="toc 8" w:uiPriority="39"/>
-    <w:lsdException w:name="toc 9" w:uiPriority="39"/>
-    <w:lsdException w:name="footer" w:uiPriority="0"/>
-    <w:lsdException w:name="caption" w:uiPriority="35" w:qFormat="1"/>
-    <w:lsdException w:name="page number" w:uiPriority="0"/>
-    <w:lsdException w:name="List" w:uiPriority="0"/>
-    <w:lsdException w:name="Title" w:semiHidden="0" w:uiPriority="0" w:unhideWhenUsed="0" w:qFormat="1"/>
-    <w:lsdException w:name="Default Paragraph Font" w:uiPriority="1"/>
-    <w:lsdException w:name="Body Text" w:uiPriority="0"/>
-    <w:lsdException w:name="Subtitle" w:semiHidden="0" w:uiPriority="11" w:unhideWhenUsed="0" w:qFormat="1"/>
-    <w:lsdException w:name="Strong" w:semiHidden="0" w:uiPriority="22" w:unhideWhenUsed="0" w:qFormat="1"/>
-    <w:lsdException w:name="Emphasis" w:semiHidden="0" w:uiPriority="20" w:unhideWhenUsed="0" w:qFormat="1"/>
-    <w:lsdException w:name="Table Grid" w:semiHidden="0" w:uiPriority="0" w:unhideWhenUsed="0"/>
-    <w:lsdException w:name="Placeholder Text" w:unhideWhenUsed="0"/>
-    <w:lsdException w:name="No Spacing" w:semiHidden="0" w:uiPriority="1" w:unhideWhenUsed="0" w:qFormat="1"/>
-    <w:lsdException w:name="Light Shading" w:semiHidden="0" w:uiPriority="60" w:unhideWhenUsed="0"/>
-    <w:lsdException w:name="Light List" w:semiHidden="0" w:uiPriority="61" w:unhideWhenUsed="0"/>
-    <w:lsdException w:name="Light Grid" w:semiHidden="0" w:uiPriority="62" w:unhideWhenUsed="0"/>
-    <w:lsdException w:name="Medium Shading 1" w:semiHidden="0" w:uiPriority="63" w:unhideWhenUsed="0"/>
-    <w:lsdException w:name="Medium Shading 2" w:semiHidden="0" w:uiPriority="64" w:unhideWhenUsed="0"/>
-    <w:lsdException w:name="Medium List 1" w:semiHidden="0" w:uiPriority="65" w:unhideWhenUsed="0"/>
-    <w:lsdException w:name="Medium List 2" w:semiHidden="0" w:uiPriority="66" w:unhideWhenUsed="0"/>
-    <w:lsdException w:name="Medium Grid 1" w:semiHidden="0" w:uiPriority="67" w:unhideWhenUsed="0"/>
-    <w:lsdException w:name="Medium Grid 2" w:semiHidden="0" w:uiPriority="68" w:unhideWhenUsed="0"/>
-    <w:lsdException w:name="Medium Grid 3" w:semiHidden="0" w:uiPriority="69" w:unhideWhenUsed="0"/>
-    <w:lsdException w:name="Dark List" w:semiHidden="0" w:uiPriority="70" w:unhideWhenUsed="0"/>
-    <w:lsdException w:name="Colorful Shading" w:semiHidden="0" w:uiPriority="71" w:unhideWhenUsed="0"/>
-    <w:lsdException w:name="Colorful List" w:semiHidden="0" w:uiPriority="72" w:unhideWhenUsed="0"/>
-    <w:lsdException w:name="Colorful Grid" w:semiHidden="0" w:uiPriority="73" w:unhideWhenUsed="0"/>
-    <w:lsdException w:name="Light Shading Accent 1" w:semiHidden="0" w:uiPriority="60" w:unhideWhenUsed="0"/>
-    <w:lsdException w:name="Light List Accent 1" w:semiHidden="0" w:uiPriority="61" w:unhideWhenUsed="0"/>
-    <w:lsdException w:name="Light Grid Accent 1" w:semiHidden="0" w:uiPriority="62" w:unhideWhenUsed="0"/>
-    <w:lsdException w:name="Medium Shading 1 Accent 1" w:semiHidden="0" w:uiPriority="63" w:unhideWhenUsed="0"/>
-    <w:lsdException w:name="Medium Shading 2 Accent 1" w:semiHidden="0" w:uiPriority="64" w:unhideWhenUsed="0"/>
-    <w:lsdException w:name="Medium List 1 Accent 1" w:semiHidden="0" w:uiPriority="65" w:unhideWhenUsed="0"/>
-    <w:lsdException w:name="Revision" w:unhideWhenUsed="0"/>
-    <w:lsdException w:name="List Paragraph" w:semiHidden="0" w:uiPriority="34" w:unhideWhenUsed="0" w:qFormat="1"/>
-    <w:lsdException w:name="Quote" w:semiHidden="0" w:uiPriority="29" w:unhideWhenUsed="0" w:qFormat="1"/>
-    <w:lsdException w:name="Intense Quote" w:semiHidden="0" w:uiPriority="30" w:unhideWhenUsed="0" w:qFormat="1"/>
-    <w:lsdException w:name="Medium List 2 Accent 1" w:semiHidden="0" w:uiPriority="66" w:unhideWhenUsed="0"/>
-    <w:lsdException w:name="Medium Grid 1 Accent 1" w:semiHidden="0" w:uiPriority="67" w:unhideWhenUsed="0"/>
-    <w:lsdException w:name="Medium Grid 2 Accent 1" w:semiHidden="0" w:uiPriority="68" w:unhideWhenUsed="0"/>
-    <w:lsdException w:name="Medium Grid 3 Accent 1" w:semiHidden="0" w:uiPriority="69" w:unhideWhenUsed="0"/>
-    <w:lsdException w:name="Dark List Accent 1" w:semiHidden="0" w:uiPriority="70" w:unhideWhenUsed="0"/>
-    <w:lsdException w:name="Colorful Shading Accent 1" w:semiHidden="0" w:uiPriority="71" w:unhideWhenUsed="0"/>
-    <w:lsdException w:name="Colorful List Accent 1" w:semiHidden="0" w:uiPriority="72" w:unhideWhenUsed="0"/>
-    <w:lsdException w:name="Colorful Grid Accent 1" w:semiHidden="0" w:uiPriority="73" w:unhideWhenUsed="0"/>
-    <w:lsdException w:name="Light Shading Accent 2" w:semiHidden="0" w:uiPriority="60" w:unhideWhenUsed="0"/>
-    <w:lsdException w:name="Light List Accent 2" w:semiHidden="0" w:uiPriority="61" w:unhideWhenUsed="0"/>
-    <w:lsdException w:name="Light Grid Accent 2" w:semiHidden="0" w:uiPriority="62" w:unhideWhenUsed="0"/>
-    <w:lsdException w:name="Medium Shading 1 Accent 2" w:semiHidden="0" w:uiPriority="63" w:unhideWhenUsed="0"/>
-    <w:lsdException w:name="Medium Shading 2 Accent 2" w:semiHidden="0" w:uiPriority="64" w:unhideWhenUsed="0"/>
-    <w:lsdException w:name="Medium List 1 Accent 2" w:semiHidden="0" w:uiPriority="65" w:unhideWhenUsed="0"/>
-    <w:lsdException w:name="Medium List 2 Accent 2" w:semiHidden="0" w:uiPriority="66" w:unhideWhenUsed="0"/>
-    <w:lsdException w:name="Medium Grid 1 Accent 2" w:semiHidden="0" w:uiPriority="67" w:unhideWhenUsed="0"/>
-    <w:lsdException w:name="Medium Grid 2 Accent 2" w:semiHidden="0" w:uiPriority="68" w:unhideWhenUsed="0"/>
-    <w:lsdException w:name="Medium Grid 3 Accent 2" w:semiHidden="0" w:uiPriority="69" w:unhideWhenUsed="0"/>
-    <w:lsdException w:name="Dark List Accent 2" w:semiHidden="0" w:uiPriority="70" w:unhideWhenUsed="0"/>
-    <w:lsdException w:name="Colorful Shading Accent 2" w:semiHidden="0" w:uiPriority="71" w:unhideWhenUsed="0"/>
-    <w:lsdException w:name="Colorful List Accent 2" w:semiHidden="0" w:uiPriority="72" w:unhideWhenUsed="0"/>
-    <w:lsdException w:name="Colorful Grid Accent 2" w:semiHidden="0" w:uiPriority="73" w:unhideWhenUsed="0"/>
-    <w:lsdException w:name="Light Shading Accent 3" w:semiHidden="0" w:uiPriority="60" w:unhideWhenUsed="0"/>
-    <w:lsdException w:name="Light List Accent 3" w:semiHidden="0" w:uiPriority="61" w:unhideWhenUsed="0"/>
-    <w:lsdException w:name="Light Grid Accent 3" w:semiHidden="0" w:uiPriority="62" w:unhideWhenUsed="0"/>
-    <w:lsdException w:name="Medium Shading 1 Accent 3" w:semiHidden="0" w:uiPriority="63" w:unhideWhenUsed="0"/>
-    <w:lsdException w:name="Medium Shading 2 Accent 3" w:semiHidden="0" w:uiPriority="64" w:unhideWhenUsed="0"/>
-    <w:lsdException w:name="Medium List 1 Accent 3" w:semiHidden="0" w:uiPriority="65" w:unhideWhenUsed="0"/>
-    <w:lsdException w:name="Medium List 2 Accent 3" w:semiHidden="0" w:uiPriority="66" w:unhideWhenUsed="0"/>
-    <w:lsdException w:name="Medium Grid 1 Accent 3" w:semiHidden="0" w:uiPriority="67" w:unhideWhenUsed="0"/>
-    <w:lsdException w:name="Medium Grid 2 Accent 3" w:semiHidden="0" w:uiPriority="68" w:unhideWhenUsed="0"/>
-    <w:lsdException w:name="Medium Grid 3 Accent 3" w:semiHidden="0" w:uiPriority="69" w:unhideWhenUsed="0"/>
-    <w:lsdException w:name="Dark List Accent 3" w:semiHidden="0" w:uiPriority="70" w:unhideWhenUsed="0"/>
-    <w:lsdException w:name="Colorful Shading Accent 3" w:semiHidden="0" w:uiPriority="71" w:unhideWhenUsed="0"/>
-    <w:lsdException w:name="Colorful List Accent 3" w:semiHidden="0" w:uiPriority="72" w:unhideWhenUsed="0"/>
-    <w:lsdException w:name="Colorful Grid Accent 3" w:semiHidden="0" w:uiPriority="73" w:unhideWhenUsed="0"/>
-    <w:lsdException w:name="Light Shading Accent 4" w:semiHidden="0" w:uiPriority="60" w:unhideWhenUsed="0"/>
-    <w:lsdException w:name="Light List Accent 4" w:semiHidden="0" w:uiPriority="61" w:unhideWhenUsed="0"/>
-    <w:lsdException w:name="Light Grid Accent 4" w:semiHidden="0" w:uiPriority="62" w:unhideWhenUsed="0"/>
-    <w:lsdException w:name="Medium Shading 1 Accent 4" w:semiHidden="0" w:uiPriority="63" w:unhideWhenUsed="0"/>
-    <w:lsdException w:name="Medium Shading 2 Accent 4" w:semiHidden="0" w:uiPriority="64" w:unhideWhenUsed="0"/>
-    <w:lsdException w:name="Medium List 1 Accent 4" w:semiHidden="0" w:uiPriority="65" w:unhideWhenUsed="0"/>
-    <w:lsdException w:name="Medium List 2 Accent 4" w:semiHidden="0" w:uiPriority="66" w:unhideWhenUsed="0"/>
-    <w:lsdException w:name="Medium Grid 1 Accent 4" w:semiHidden="0" w:uiPriority="67" w:unhideWhenUsed="0"/>
-    <w:lsdException w:name="Medium Grid 2 Accent 4" w:semiHidden="0" w:uiPriority="68" w:unhideWhenUsed="0"/>
-    <w:lsdException w:name="Medium Grid 3 Accent 4" w:semiHidden="0" w:uiPriority="69" w:unhideWhenUsed="0"/>
-    <w:lsdException w:name="Dark List Accent 4" w:semiHidden="0" w:uiPriority="70" w:unhideWhenUsed="0"/>
-    <w:lsdException w:name="Colorful Shading Accent 4" w:semiHidden="0" w:uiPriority="71" w:unhideWhenUsed="0"/>
-    <w:lsdException w:name="Colorful List Accent 4" w:semiHidden="0" w:uiPriority="72" w:unhideWhenUsed="0"/>
-    <w:lsdException w:name="Colorful Grid Accent 4" w:semiHidden="0" w:uiPriority="73" w:unhideWhenUsed="0"/>
-    <w:lsdException w:name="Light Shading Accent 5" w:semiHidden="0" w:uiPriority="60" w:unhideWhenUsed="0"/>
-    <w:lsdException w:name="Light List Accent 5" w:semiHidden="0" w:uiPriority="61" w:unhideWhenUsed="0"/>
-    <w:lsdException w:name="Light Grid Accent 5" w:semiHidden="0" w:uiPriority="62" w:unhideWhenUsed="0"/>
-    <w:lsdException w:name="Medium Shading 1 Accent 5" w:semiHidden="0" w:uiPriority="63" w:unhideWhenUsed="0"/>
-    <w:lsdException w:name="Medium Shading 2 Accent 5" w:semiHidden="0" w:uiPriority="64" w:unhideWhenUsed="0"/>
-    <w:lsdException w:name="Medium List 1 Accent 5" w:semiHidden="0" w:uiPriority="65" w:unhideWhenUsed="0"/>
-    <w:lsdException w:name="Medium List 2 Accent 5" w:semiHidden="0" w:uiPriority="66" w:unhideWhenUsed="0"/>
-    <w:lsdException w:name="Medium Grid 1 Accent 5" w:semiHidden="0" w:uiPriority="67" w:unhideWhenUsed="0"/>
-    <w:lsdException w:name="Medium Grid 2 Accent 5" w:semiHidden="0" w:uiPriority="68" w:unhideWhenUsed="0"/>
-    <w:lsdException w:name="Medium Grid 3 Accent 5" w:semiHidden="0" w:uiPriority="69" w:unhideWhenUsed="0"/>
-    <w:lsdException w:name="Dark List Accent 5" w:semiHidden="0" w:uiPriority="70" w:unhideWhenUsed="0"/>
-    <w:lsdException w:name="Colorful Shading Accent 5" w:semiHidden="0" w:uiPriority="71" w:unhideWhenUsed="0"/>
-    <w:lsdException w:name="Colorful List Accent 5" w:semiHidden="0" w:uiPriority="72" w:unhideWhenUsed="0"/>
-    <w:lsdException w:name="Colorful Grid Accent 5" w:semiHidden="0" w:uiPriority="73" w:unhideWhenUsed="0"/>
-    <w:lsdException w:name="Light Shading Accent 6" w:semiHidden="0" w:uiPriority="60" w:unhideWhenUsed="0"/>
-    <w:lsdException w:name="Light List Accent 6" w:semiHidden="0" w:uiPriority="61" w:unhideWhenUsed="0"/>
-    <w:lsdException w:name="Light Grid Accent 6" w:semiHidden="0" w:uiPriority="62" w:unhideWhenUsed="0"/>
-    <w:lsdException w:name="Medium Shading 1 Accent 6" w:semiHidden="0" w:uiPriority="63" w:unhideWhenUsed="0"/>
-    <w:lsdException w:name="Medium Shading 2 Accent 6" w:semiHidden="0" w:uiPriority="64" w:unhideWhenUsed="0"/>
-    <w:lsdException w:name="Medium List 1 Accent 6" w:semiHidden="0" w:uiPriority="65" w:unhideWhenUsed="0"/>
-    <w:lsdException w:name="Medium List 2 Accent 6" w:semiHidden="0" w:uiPriority="66" w:unhideWhenUsed="0"/>
-    <w:lsdException w:name="Medium Grid 1 Accent 6" w:semiHidden="0" w:uiPriority="67" w:unhideWhenUsed="0"/>
-    <w:lsdException w:name="Medium Grid 2 Accent 6" w:semiHidden="0" w:uiPriority="68" w:unhideWhenUsed="0"/>
-    <w:lsdException w:name="Medium Grid 3 Accent 6" w:semiHidden="0" w:uiPriority="69" w:unhideWhenUsed="0"/>
-    <w:lsdException w:name="Dark List Accent 6" w:semiHidden="0" w:uiPriority="70" w:unhideWhenUsed="0"/>
-    <w:lsdException w:name="Colorful Shading Accent 6" w:semiHidden="0" w:uiPriority="71" w:unhideWhenUsed="0"/>
-    <w:lsdException w:name="Colorful List Accent 6" w:semiHidden="0" w:uiPriority="72" w:unhideWhenUsed="0"/>
-    <w:lsdException w:name="Colorful Grid Accent 6" w:semiHidden="0" w:uiPriority="73" w:unhideWhenUsed="0"/>
-    <w:lsdException w:name="Subtle Emphasis" w:semiHidden="0" w:uiPriority="19" w:unhideWhenUsed="0" w:qFormat="1"/>
-    <w:lsdException w:name="Intense Emphasis" w:semiHidden="0" w:uiPriority="21" w:unhideWhenUsed="0" w:qFormat="1"/>
-    <w:lsdException w:name="Subtle Reference" w:semiHidden="0" w:uiPriority="31" w:unhideWhenUsed="0" w:qFormat="1"/>
-    <w:lsdException w:name="Intense Reference" w:semiHidden="0" w:uiPriority="32" w:unhideWhenUsed="0" w:qFormat="1"/>
-    <w:lsdException w:name="Book Title" w:semiHidden="0" w:uiPriority="33" w:unhideWhenUsed="0" w:qFormat="1"/>
-    <w:lsdException w:name="Bibliography" w:uiPriority="37"/>
-    <w:lsdException w:name="TOC Heading" w:uiPriority="39" w:qFormat="1"/>
+  <w:latentStyles w:defLockedState="0" w:defUIPriority="99" w:defSemiHidden="0" w:defUnhideWhenUsed="0" w:defQFormat="0" w:count="371">
+    <w:lsdException w:name="Normal" w:uiPriority="0" w:qFormat="1"/>
+    <w:lsdException w:name="heading 1" w:uiPriority="0" w:qFormat="1"/>
+    <w:lsdException w:name="heading 2" w:uiPriority="0" w:qFormat="1"/>
+    <w:lsdException w:name="heading 3" w:uiPriority="0" w:qFormat="1"/>
+    <w:lsdException w:name="heading 4" w:uiPriority="0" w:qFormat="1"/>
+    <w:lsdException w:name="heading 5" w:uiPriority="9" w:qFormat="1"/>
+    <w:lsdException w:name="heading 6" w:uiPriority="9" w:qFormat="1"/>
+    <w:lsdException w:name="heading 7" w:uiPriority="9" w:qFormat="1"/>
+    <w:lsdException w:name="heading 8" w:uiPriority="9" w:qFormat="1"/>
+    <w:lsdException w:name="heading 9" w:uiPriority="9" w:qFormat="1"/>
+    <w:lsdException w:name="index 1" w:semiHidden="1" w:unhideWhenUsed="1"/>
+    <w:lsdException w:name="index 2" w:semiHidden="1" w:unhideWhenUsed="1"/>
+    <w:lsdException w:name="index 3" w:semiHidden="1" w:unhideWhenUsed="1"/>
+    <w:lsdException w:name="index 4" w:semiHidden="1" w:unhideWhenUsed="1"/>
+    <w:lsdException w:name="index 5" w:semiHidden="1" w:unhideWhenUsed="1"/>
+    <w:lsdException w:name="index 6" w:semiHidden="1" w:unhideWhenUsed="1"/>
+    <w:lsdException w:name="index 7" w:semiHidden="1" w:unhideWhenUsed="1"/>
+    <w:lsdException w:name="index 8" w:semiHidden="1" w:unhideWhenUsed="1"/>
+    <w:lsdException w:name="index 9" w:semiHidden="1" w:unhideWhenUsed="1"/>
+    <w:lsdException w:name="toc 1" w:semiHidden="1" w:uiPriority="39" w:unhideWhenUsed="1"/>
+    <w:lsdException w:name="toc 2" w:semiHidden="1" w:uiPriority="39" w:unhideWhenUsed="1"/>
+    <w:lsdException w:name="toc 3" w:semiHidden="1" w:uiPriority="39" w:unhideWhenUsed="1"/>
+    <w:lsdException w:name="toc 4" w:semiHidden="1" w:uiPriority="39" w:unhideWhenUsed="1"/>
+    <w:lsdException w:name="toc 5" w:semiHidden="1" w:uiPriority="39" w:unhideWhenUsed="1"/>
+    <w:lsdException w:name="toc 6" w:semiHidden="1" w:uiPriority="39" w:unhideWhenUsed="1"/>
+    <w:lsdException w:name="toc 7" w:semiHidden="1" w:uiPriority="39" w:unhideWhenUsed="1"/>
+    <w:lsdException w:name="toc 8" w:semiHidden="1" w:uiPriority="39" w:unhideWhenUsed="1"/>
+    <w:lsdException w:name="toc 9" w:semiHidden="1" w:uiPriority="39" w:unhideWhenUsed="1"/>
+    <w:lsdException w:name="Normal Indent" w:semiHidden="1" w:unhideWhenUsed="1"/>
+    <w:lsdException w:name="footnote text" w:semiHidden="1" w:unhideWhenUsed="1"/>
+    <w:lsdException w:name="annotation text" w:semiHidden="1" w:unhideWhenUsed="1"/>
+    <w:lsdException w:name="header" w:semiHidden="1" w:unhideWhenUsed="1"/>
+    <w:lsdException w:name="footer" w:semiHidden="1" w:uiPriority="0" w:unhideWhenUsed="1"/>
+    <w:lsdException w:name="index heading" w:semiHidden="1" w:unhideWhenUsed="1"/>
+    <w:lsdException w:name="caption" w:semiHidden="1" w:uiPriority="35" w:unhideWhenUsed="1" w:qFormat="1"/>
+    <w:lsdException w:name="table of figures" w:semiHidden="1" w:unhideWhenUsed="1"/>
+    <w:lsdException w:name="envelope address" w:semiHidden="1" w:unhideWhenUsed="1"/>
+    <w:lsdException w:name="envelope return" w:semiHidden="1" w:unhideWhenUsed="1"/>
+    <w:lsdException w:name="footnote reference" w:semiHidden="1" w:unhideWhenUsed="1"/>
+    <w:lsdException w:name="annotation reference" w:semiHidden="1" w:unhideWhenUsed="1"/>
+    <w:lsdException w:name="line number" w:semiHidden="1" w:unhideWhenUsed="1"/>
+    <w:lsdException w:name="page number" w:semiHidden="1" w:uiPriority="0" w:unhideWhenUsed="1"/>
+    <w:lsdException w:name="endnote reference" w:semiHidden="1" w:unhideWhenUsed="1"/>
+    <w:lsdException w:name="endnote text" w:semiHidden="1" w:unhideWhenUsed="1"/>
+    <w:lsdException w:name="table of authorities" w:semiHidden="1" w:unhideWhenUsed="1"/>
+    <w:lsdException w:name="macro" w:semiHidden="1" w:unhideWhenUsed="1"/>
+    <w:lsdException w:name="toa heading" w:semiHidden="1" w:unhideWhenUsed="1"/>
+    <w:lsdException w:name="List" w:semiHidden="1" w:uiPriority="0" w:unhideWhenUsed="1"/>
+    <w:lsdException w:name="List Bullet" w:semiHidden="1" w:unhideWhenUsed="1"/>
+    <w:lsdException w:name="List Number" w:semiHidden="1" w:unhideWhenUsed="1"/>
+    <w:lsdException w:name="List 2" w:semiHidden="1" w:unhideWhenUsed="1"/>
+    <w:lsdException w:name="List 3" w:semiHidden="1" w:unhideWhenUsed="1"/>
+    <w:lsdException w:name="List 4" w:semiHidden="1" w:unhideWhenUsed="1"/>
+    <w:lsdException w:name="List 5" w:semiHidden="1" w:unhideWhenUsed="1"/>
+    <w:lsdException w:name="List Bullet 2" w:semiHidden="1" w:unhideWhenUsed="1"/>
+    <w:lsdException w:name="List Bullet 3" w:semiHidden="1" w:unhideWhenUsed="1"/>
+    <w:lsdException w:name="List Bullet 4" w:semiHidden="1" w:unhideWhenUsed="1"/>
+    <w:lsdException w:name="List Bullet 5" w:semiHidden="1" w:unhideWhenUsed="1"/>
+    <w:lsdException w:name="List Number 2" w:semiHidden="1" w:unhideWhenUsed="1"/>
+    <w:lsdException w:name="List Number 3" w:semiHidden="1" w:unhideWhenUsed="1"/>
+    <w:lsdException w:name="List Number 4" w:semiHidden="1" w:unhideWhenUsed="1"/>
+    <w:lsdException w:name="List Number 5" w:semiHidden="1" w:unhideWhenUsed="1"/>
+    <w:lsdException w:name="Title" w:uiPriority="0" w:qFormat="1"/>
+    <w:lsdException w:name="Closing" w:semiHidden="1" w:unhideWhenUsed="1"/>
+    <w:lsdException w:name="Signature" w:semiHidden="1" w:unhideWhenUsed="1"/>
+    <w:lsdException w:name="Default Paragraph Font" w:semiHidden="1" w:uiPriority="1" w:unhideWhenUsed="1"/>
+    <w:lsdException w:name="Body Text" w:semiHidden="1" w:uiPriority="0" w:unhideWhenUsed="1"/>
+    <w:lsdException w:name="Body Text Indent" w:semiHidden="1" w:unhideWhenUsed="1"/>
+    <w:lsdException w:name="List Continue" w:semiHidden="1" w:unhideWhenUsed="1"/>
+    <w:lsdException w:name="List Continue 2" w:semiHidden="1" w:unhideWhenUsed="1"/>
+    <w:lsdException w:name="List Continue 3" w:semiHidden="1" w:unhideWhenUsed="1"/>
+    <w:lsdException w:name="List Continue 4" w:semiHidden="1" w:unhideWhenUsed="1"/>
+    <w:lsdException w:name="List Continue 5" w:semiHidden="1" w:unhideWhenUsed="1"/>
+    <w:lsdException w:name="Message Header" w:semiHidden="1" w:unhideWhenUsed="1"/>
+    <w:lsdException w:name="Subtitle" w:uiPriority="11" w:qFormat="1"/>
+    <w:lsdException w:name="Salutation" w:semiHidden="1" w:unhideWhenUsed="1"/>
+    <w:lsdException w:name="Date" w:semiHidden="1" w:unhideWhenUsed="1"/>
+    <w:lsdException w:name="Body Text First Indent" w:semiHidden="1" w:unhideWhenUsed="1"/>
+    <w:lsdException w:name="Body Text First Indent 2" w:semiHidden="1" w:unhideWhenUsed="1"/>
+    <w:lsdException w:name="Note Heading" w:semiHidden="1" w:unhideWhenUsed="1"/>
+    <w:lsdException w:name="Body Text 2" w:semiHidden="1" w:unhideWhenUsed="1"/>
+    <w:lsdException w:name="Body Text 3" w:semiHidden="1" w:unhideWhenUsed="1"/>
+    <w:lsdException w:name="Body Text Indent 2" w:semiHidden="1" w:unhideWhenUsed="1"/>
+    <w:lsdException w:name="Body Text Indent 3" w:semiHidden="1" w:unhideWhenUsed="1"/>
+    <w:lsdException w:name="Block Text" w:semiHidden="1" w:unhideWhenUsed="1"/>
+    <w:lsdException w:name="Hyperlink" w:semiHidden="1" w:unhideWhenUsed="1"/>
+    <w:lsdException w:name="FollowedHyperlink" w:semiHidden="1" w:unhideWhenUsed="1"/>
+    <w:lsdException w:name="Strong" w:uiPriority="22" w:qFormat="1"/>
+    <w:lsdException w:name="Emphasis" w:uiPriority="20" w:qFormat="1"/>
+    <w:lsdException w:name="Document Map" w:semiHidden="1" w:unhideWhenUsed="1"/>
+    <w:lsdException w:name="Plain Text" w:semiHidden="1" w:unhideWhenUsed="1"/>
+    <w:lsdException w:name="E-mail Signature" w:semiHidden="1" w:unhideWhenUsed="1"/>
+    <w:lsdException w:name="HTML Top of Form" w:semiHidden="1" w:unhideWhenUsed="1"/>
+    <w:lsdException w:name="HTML Bottom of Form" w:semiHidden="1" w:unhideWhenUsed="1"/>
+    <w:lsdException w:name="Normal (Web)" w:semiHidden="1" w:unhideWhenUsed="1"/>
+    <w:lsdException w:name="HTML Acronym" w:semiHidden="1" w:unhideWhenUsed="1"/>
+    <w:lsdException w:name="HTML Address" w:semiHidden="1" w:unhideWhenUsed="1"/>
+    <w:lsdException w:name="HTML Cite" w:semiHidden="1" w:unhideWhenUsed="1"/>
+    <w:lsdException w:name="HTML Code" w:semiHidden="1" w:unhideWhenUsed="1"/>
+    <w:lsdException w:name="HTML Definition" w:semiHidden="1" w:unhideWhenUsed="1"/>
+    <w:lsdException w:name="HTML Keyboard" w:semiHidden="1" w:unhideWhenUsed="1"/>
+    <w:lsdException w:name="HTML Preformatted" w:semiHidden="1" w:unhideWhenUsed="1"/>
+    <w:lsdException w:name="HTML Sample" w:semiHidden="1" w:unhideWhenUsed="1"/>
+    <w:lsdException w:name="HTML Typewriter" w:semiHidden="1" w:unhideWhenUsed="1"/>
+    <w:lsdException w:name="HTML Variable" w:semiHidden="1" w:unhideWhenUsed="1"/>
+    <w:lsdException w:name="Normal Table" w:semiHidden="1" w:unhideWhenUsed="1"/>
+    <w:lsdException w:name="annotation subject" w:semiHidden="1" w:unhideWhenUsed="1"/>
+    <w:lsdException w:name="No List" w:semiHidden="1" w:unhideWhenUsed="1"/>
+    <w:lsdException w:name="Outline List 1" w:semiHidden="1" w:unhideWhenUsed="1"/>
+    <w:lsdException w:name="Outline List 2" w:semiHidden="1" w:unhideWhenUsed="1"/>
+    <w:lsdException w:name="Outline List 3" w:semiHidden="1" w:unhideWhenUsed="1"/>
+    <w:lsdException w:name="Table Simple 1" w:semiHidden="1" w:unhideWhenUsed="1"/>
+    <w:lsdException w:name="Table Simple 2" w:semiHidden="1" w:unhideWhenUsed="1"/>
+    <w:lsdException w:name="Table Simple 3" w:semiHidden="1" w:unhideWhenUsed="1"/>
+    <w:lsdException w:name="Table Classic 1" w:semiHidden="1" w:unhideWhenUsed="1"/>
+    <w:lsdException w:name="Table Classic 2" w:semiHidden="1" w:unhideWhenUsed="1"/>
+    <w:lsdException w:name="Table Classic 3" w:semiHidden="1" w:unhideWhenUsed="1"/>
+    <w:lsdException w:name="Table Classic 4" w:semiHidden="1" w:unhideWhenUsed="1"/>
+    <w:lsdException w:name="Table Colorful 1" w:semiHidden="1" w:unhideWhenUsed="1"/>
+    <w:lsdException w:name="Table Colorful 2" w:semiHidden="1" w:unhideWhenUsed="1"/>
+    <w:lsdException w:name="Table Colorful 3" w:semiHidden="1" w:unhideWhenUsed="1"/>
+    <w:lsdException w:name="Table Columns 1" w:semiHidden="1" w:unhideWhenUsed="1"/>
+    <w:lsdException w:name="Table Columns 2" w:semiHidden="1" w:unhideWhenUsed="1"/>
+    <w:lsdException w:name="Table Columns 3" w:semiHidden="1" w:unhideWhenUsed="1"/>
+    <w:lsdException w:name="Table Columns 4" w:semiHidden="1" w:unhideWhenUsed="1"/>
+    <w:lsdException w:name="Table Columns 5" w:semiHidden="1" w:unhideWhenUsed="1"/>
+    <w:lsdException w:name="Table Grid 1" w:semiHidden="1" w:unhideWhenUsed="1"/>
+    <w:lsdException w:name="Table Grid 2" w:semiHidden="1" w:unhideWhenUsed="1"/>
+    <w:lsdException w:name="Table Grid 3" w:semiHidden="1" w:unhideWhenUsed="1"/>
+    <w:lsdException w:name="Table Grid 4" w:semiHidden="1" w:unhideWhenUsed="1"/>
+    <w:lsdException w:name="Table Grid 5" w:semiHidden="1" w:unhideWhenUsed="1"/>
+    <w:lsdException w:name="Table Grid 6" w:semiHidden="1" w:unhideWhenUsed="1"/>
+    <w:lsdException w:name="Table Grid 7" w:semiHidden="1" w:unhideWhenUsed="1"/>
+    <w:lsdException w:name="Table Grid 8" w:semiHidden="1" w:unhideWhenUsed="1"/>
+    <w:lsdException w:name="Table List 1" w:semiHidden="1" w:unhideWhenUsed="1"/>
+    <w:lsdException w:name="Table List 2" w:semiHidden="1" w:unhideWhenUsed="1"/>
+    <w:lsdException w:name="Table List 3" w:semiHidden="1" w:unhideWhenUsed="1"/>
+    <w:lsdException w:name="Table List 4" w:semiHidden="1" w:unhideWhenUsed="1"/>
+    <w:lsdException w:name="Table List 5" w:semiHidden="1" w:unhideWhenUsed="1"/>
+    <w:lsdException w:name="Table List 6" w:semiHidden="1" w:unhideWhenUsed="1"/>
+    <w:lsdException w:name="Table List 7" w:semiHidden="1" w:unhideWhenUsed="1"/>
+    <w:lsdException w:name="Table List 8" w:semiHidden="1" w:unhideWhenUsed="1"/>
+    <w:lsdException w:name="Table 3D effects 1" w:semiHidden="1" w:unhideWhenUsed="1"/>
+    <w:lsdException w:name="Table 3D effects 2" w:semiHidden="1" w:unhideWhenUsed="1"/>
+    <w:lsdException w:name="Table 3D effects 3" w:semiHidden="1" w:unhideWhenUsed="1"/>
+    <w:lsdException w:name="Table Contemporary" w:semiHidden="1" w:unhideWhenUsed="1"/>
+    <w:lsdException w:name="Table Elegant" w:semiHidden="1" w:unhideWhenUsed="1"/>
+    <w:lsdException w:name="Table Professional" w:semiHidden="1" w:unhideWhenUsed="1"/>
+    <w:lsdException w:name="Table Subtle 1" w:semiHidden="1" w:unhideWhenUsed="1"/>
+    <w:lsdException w:name="Table Subtle 2" w:semiHidden="1" w:unhideWhenUsed="1"/>
+    <w:lsdException w:name="Table Web 1" w:semiHidden="1" w:unhideWhenUsed="1"/>
+    <w:lsdException w:name="Table Web 2" w:semiHidden="1" w:unhideWhenUsed="1"/>
+    <w:lsdException w:name="Table Web 3" w:semiHidden="1" w:unhideWhenUsed="1"/>
+    <w:lsdException w:name="Balloon Text" w:semiHidden="1" w:unhideWhenUsed="1"/>
+    <w:lsdException w:name="Table Grid" w:uiPriority="0"/>
+    <w:lsdException w:name="Table Theme" w:semiHidden="1" w:unhideWhenUsed="1"/>
+    <w:lsdException w:name="Placeholder Text" w:semiHidden="1"/>
+    <w:lsdException w:name="No Spacing" w:uiPriority="1" w:qFormat="1"/>
+    <w:lsdException w:name="Light Shading" w:uiPriority="60"/>
+    <w:lsdException w:name="Light List" w:uiPriority="61"/>
+    <w:lsdException w:name="Light Grid" w:uiPriority="62"/>
+    <w:lsdException w:name="Medium Shading 1" w:uiPriority="63"/>
+    <w:lsdException w:name="Medium Shading 2" w:uiPriority="64"/>
+    <w:lsdException w:name="Medium List 1" w:uiPriority="65"/>
+    <w:lsdException w:name="Medium List 2" w:uiPriority="66"/>
+    <w:lsdException w:name="Medium Grid 1" w:uiPriority="67"/>
+    <w:lsdException w:name="Medium Grid 2" w:uiPriority="68"/>
+    <w:lsdException w:name="Medium Grid 3" w:uiPriority="69"/>
+    <w:lsdException w:name="Dark List" w:uiPriority="70"/>
+    <w:lsdException w:name="Colorful Shading" w:uiPriority="71"/>
+    <w:lsdException w:name="Colorful List" w:uiPriority="72"/>
+    <w:lsdException w:name="Colorful Grid" w:uiPriority="73"/>
+    <w:lsdException w:name="Light Shading Accent 1" w:uiPriority="60"/>
+    <w:lsdException w:name="Light List Accent 1" w:uiPriority="61"/>
+    <w:lsdException w:name="Light Grid Accent 1" w:uiPriority="62"/>
+    <w:lsdException w:name="Medium Shading 1 Accent 1" w:uiPriority="63"/>
+    <w:lsdException w:name="Medium Shading 2 Accent 1" w:uiPriority="64"/>
+    <w:lsdException w:name="Medium List 1 Accent 1" w:uiPriority="65"/>
+    <w:lsdException w:name="Revision" w:semiHidden="1"/>
+    <w:lsdException w:name="List Paragraph" w:uiPriority="34" w:qFormat="1"/>
+    <w:lsdException w:name="Quote" w:uiPriority="29" w:qFormat="1"/>
+    <w:lsdException w:name="Intense Quote" w:uiPriority="30" w:qFormat="1"/>
+    <w:lsdException w:name="Medium List 2 Accent 1" w:uiPriority="66"/>
+    <w:lsdException w:name="Medium Grid 1 Accent 1" w:uiPriority="67"/>
+    <w:lsdException w:name="Medium Grid 2 Accent 1" w:uiPriority="68"/>
+    <w:lsdException w:name="Medium Grid 3 Accent 1" w:uiPriority="69"/>
+    <w:lsdException w:name="Dark List Accent 1" w:uiPriority="70"/>
+    <w:lsdException w:name="Colorful Shading Accent 1" w:uiPriority="71"/>
+    <w:lsdException w:name="Colorful List Accent 1" w:uiPriority="72"/>
+    <w:lsdException w:name="Colorful Grid Accent 1" w:uiPriority="73"/>
+    <w:lsdException w:name="Light Shading Accent 2" w:uiPriority="60"/>
+    <w:lsdException w:name="Light List Accent 2" w:uiPriority="61"/>
+    <w:lsdException w:name="Light Grid Accent 2" w:uiPriority="62"/>
+    <w:lsdException w:name="Medium Shading 1 Accent 2" w:uiPriority="63"/>
+    <w:lsdException w:name="Medium Shading 2 Accent 2" w:uiPriority="64"/>
+    <w:lsdException w:name="Medium List 1 Accent 2" w:uiPriority="65"/>
+    <w:lsdException w:name="Medium List 2 Accent 2" w:uiPriority="66"/>
+    <w:lsdException w:name="Medium Grid 1 Accent 2" w:uiPriority="67"/>
+    <w:lsdException w:name="Medium Grid 2 Accent 2" w:uiPriority="68"/>
+    <w:lsdException w:name="Medium Grid 3 Accent 2" w:uiPriority="69"/>
+    <w:lsdException w:name="Dark List Accent 2" w:uiPriority="70"/>
+    <w:lsdException w:name="Colorful Shading Accent 2" w:uiPriority="71"/>
+    <w:lsdException w:name="Colorful List Accent 2" w:uiPriority="72"/>
+    <w:lsdException w:name="Colorful Grid Accent 2" w:uiPriority="73"/>
+    <w:lsdException w:name="Light Shading Accent 3" w:uiPriority="60"/>
+    <w:lsdException w:name="Light List Accent 3" w:uiPriority="61"/>
+    <w:lsdException w:name="Light Grid Accent 3" w:uiPriority="62"/>
+    <w:lsdException w:name="Medium Shading 1 Accent 3" w:uiPriority="63"/>
+    <w:lsdException w:name="Medium Shading 2 Accent 3" w:uiPriority="64"/>
+    <w:lsdException w:name="Medium List 1 Accent 3" w:uiPriority="65"/>
+    <w:lsdException w:name="Medium List 2 Accent 3" w:uiPriority="66"/>
+    <w:lsdException w:name="Medium Grid 1 Accent 3" w:uiPriority="67"/>
+    <w:lsdException w:name="Medium Grid 2 Accent 3" w:uiPriority="68"/>
+    <w:lsdException w:name="Medium Grid 3 Accent 3" w:uiPriority="69"/>
+    <w:lsdException w:name="Dark List Accent 3" w:uiPriority="70"/>
+    <w:lsdException w:name="Colorful Shading Accent 3" w:uiPriority="71"/>
+    <w:lsdException w:name="Colorful List Accent 3" w:uiPriority="72"/>
+    <w:lsdException w:name="Colorful Grid Accent 3" w:uiPriority="73"/>
+    <w:lsdException w:name="Light Shading Accent 4" w:uiPriority="60"/>
+    <w:lsdException w:name="Light List Accent 4" w:uiPriority="61"/>
+    <w:lsdException w:name="Light Grid Accent 4" w:uiPriority="62"/>
+    <w:lsdException w:name="Medium Shading 1 Accent 4" w:uiPriority="63"/>
+    <w:lsdException w:name="Medium Shading 2 Accent 4" w:uiPriority="64"/>
+    <w:lsdException w:name="Medium List 1 Accent 4" w:uiPriority="65"/>
+    <w:lsdException w:name="Medium List 2 Accent 4" w:uiPriority="66"/>
+    <w:lsdException w:name="Medium Grid 1 Accent 4" w:uiPriority="67"/>
+    <w:lsdException w:name="Medium Grid 2 Accent 4" w:uiPriority="68"/>
+    <w:lsdException w:name="Medium Grid 3 Accent 4" w:uiPriority="69"/>
+    <w:lsdException w:name="Dark List Accent 4" w:uiPriority="70"/>
+    <w:lsdException w:name="Colorful Shading Accent 4" w:uiPriority="71"/>
+    <w:lsdException w:name="Colorful List Accent 4" w:uiPriority="72"/>
+    <w:lsdException w:name="Colorful Grid Accent 4" w:uiPriority="73"/>
+    <w:lsdException w:name="Light Shading Accent 5" w:uiPriority="60"/>
+    <w:lsdException w:name="Light List Accent 5" w:uiPriority="61"/>
+    <w:lsdException w:name="Light Grid Accent 5" w:uiPriority="62"/>
+    <w:lsdException w:name="Medium Shading 1 Accent 5" w:uiPriority="63"/>
+    <w:lsdException w:name="Medium Shading 2 Accent 5" w:uiPriority="64"/>
+    <w:lsdException w:name="Medium List 1 Accent 5" w:uiPriority="65"/>
+    <w:lsdException w:name="Medium List 2 Accent 5" w:uiPriority="66"/>
+    <w:lsdException w:name="Medium Grid 1 Accent 5" w:uiPriority="67"/>
+    <w:lsdException w:name="Medium Grid 2 Accent 5" w:uiPriority="68"/>
+    <w:lsdException w:name="Medium Grid 3 Accent 5" w:uiPriority="69"/>
+    <w:lsdException w:name="Dark List Accent 5" w:uiPriority="70"/>
+    <w:lsdException w:name="Colorful Shading Accent 5" w:uiPriority="71"/>
+    <w:lsdException w:name="Colorful List Accent 5" w:uiPriority="72"/>
+    <w:lsdException w:name="Colorful Grid Accent 5" w:uiPriority="73"/>
+    <w:lsdException w:name="Light Shading Accent 6" w:uiPriority="60"/>
+    <w:lsdException w:name="Light List Accent 6" w:uiPriority="61"/>
+    <w:lsdException w:name="Light Grid Accent 6" w:uiPriority="62"/>
+    <w:lsdException w:name="Medium Shading 1 Accent 6" w:uiPriority="63"/>
+    <w:lsdException w:name="Medium Shading 2 Accent 6" w:uiPriority="64"/>
+    <w:lsdException w:name="Medium List 1 Accent 6" w:uiPriority="65"/>
+    <w:lsdException w:name="Medium List 2 Accent 6" w:uiPriority="66"/>
+    <w:lsdException w:name="Medium Grid 1 Accent 6" w:uiPriority="67"/>
+    <w:lsdException w:name="Medium Grid 2 Accent 6" w:uiPriority="68"/>
+    <w:lsdException w:name="Medium Grid 3 Accent 6" w:uiPriority="69"/>
+    <w:lsdException w:name="Dark List Accent 6" w:uiPriority="70"/>
+    <w:lsdException w:name="Colorful Shading Accent 6" w:uiPriority="71"/>
+    <w:lsdException w:name="Colorful List Accent 6" w:uiPriority="72"/>
+    <w:lsdException w:name="Colorful Grid Accent 6" w:uiPriority="73"/>
+    <w:lsdException w:name="Subtle Emphasis" w:uiPriority="19" w:qFormat="1"/>
+    <w:lsdException w:name="Intense Emphasis" w:uiPriority="21" w:qFormat="1"/>
+    <w:lsdException w:name="Subtle Reference" w:uiPriority="31" w:qFormat="1"/>
+    <w:lsdException w:name="Intense Reference" w:uiPriority="32" w:qFormat="1"/>
+    <w:lsdException w:name="Book Title" w:uiPriority="33" w:qFormat="1"/>
+    <w:lsdException w:name="Bibliography" w:semiHidden="1" w:uiPriority="37" w:unhideWhenUsed="1"/>
+    <w:lsdException w:name="TOC Heading" w:semiHidden="1" w:uiPriority="39" w:unhideWhenUsed="1" w:qFormat="1"/>
+    <w:lsdException w:name="Plain Table 1" w:uiPriority="41"/>
+    <w:lsdException w:name="Plain Table 2" w:uiPriority="42"/>
+    <w:lsdException w:name="Plain Table 3" w:uiPriority="43"/>
+    <w:lsdException w:name="Plain Table 4" w:uiPriority="44"/>
+    <w:lsdException w:name="Plain Table 5" w:uiPriority="45"/>
+    <w:lsdException w:name="Grid Table Light" w:uiPriority="40"/>
+    <w:lsdException w:name="Grid Table 1 Light" w:uiPriority="46"/>
+    <w:lsdException w:name="Grid Table 2" w:uiPriority="47"/>
+    <w:lsdException w:name="Grid Table 3" w:uiPriority="48"/>
+    <w:lsdException w:name="Grid Table 4" w:uiPriority="49"/>
+    <w:lsdException w:name="Grid Table 5 Dark" w:uiPriority="50"/>
+    <w:lsdException w:name="Grid Table 6 Colorful" w:uiPriority="51"/>
+    <w:lsdException w:name="Grid Table 7 Colorful" w:uiPriority="52"/>
+    <w:lsdException w:name="Grid Table 1 Light Accent 1" w:uiPriority="46"/>
+    <w:lsdException w:name="Grid Table 2 Accent 1" w:uiPriority="47"/>
+    <w:lsdException w:name="Grid Table 3 Accent 1" w:uiPriority="48"/>
+    <w:lsdException w:name="Grid Table 4 Accent 1" w:uiPriority="49"/>
+    <w:lsdException w:name="Grid Table 5 Dark Accent 1" w:uiPriority="50"/>
+    <w:lsdException w:name="Grid Table 6 Colorful Accent 1" w:uiPriority="51"/>
+    <w:lsdException w:name="Grid Table 7 Colorful Accent 1" w:uiPriority="52"/>
+    <w:lsdException w:name="Grid Table 1 Light Accent 2" w:uiPriority="46"/>
+    <w:lsdException w:name="Grid Table 2 Accent 2" w:uiPriority="47"/>
+    <w:lsdException w:name="Grid Table 3 Accent 2" w:uiPriority="48"/>
+    <w:lsdException w:name="Grid Table 4 Accent 2" w:uiPriority="49"/>
+    <w:lsdException w:name="Grid Table 5 Dark Accent 2" w:uiPriority="50"/>
+    <w:lsdException w:name="Grid Table 6 Colorful Accent 2" w:uiPriority="51"/>
+    <w:lsdException w:name="Grid Table 7 Colorful Accent 2" w:uiPriority="52"/>
+    <w:lsdException w:name="Grid Table 1 Light Accent 3" w:uiPriority="46"/>
+    <w:lsdException w:name="Grid Table 2 Accent 3" w:uiPriority="47"/>
+    <w:lsdException w:name="Grid Table 3 Accent 3" w:uiPriority="48"/>
+    <w:lsdException w:name="Grid Table 4 Accent 3" w:uiPriority="49"/>
+    <w:lsdException w:name="Grid Table 5 Dark Accent 3" w:uiPriority="50"/>
+    <w:lsdException w:name="Grid Table 6 Colorful Accent 3" w:uiPriority="51"/>
+    <w:lsdException w:name="Grid Table 7 Colorful Accent 3" w:uiPriority="52"/>
+    <w:lsdException w:name="Grid Table 1 Light Accent 4" w:uiPriority="46"/>
+    <w:lsdException w:name="Grid Table 2 Accent 4" w:uiPriority="47"/>
+    <w:lsdException w:name="Grid Table 3 Accent 4" w:uiPriority="48"/>
+    <w:lsdException w:name="Grid Table 4 Accent 4" w:uiPriority="49"/>
+    <w:lsdException w:name="Grid Table 5 Dark Accent 4" w:uiPriority="50"/>
+    <w:lsdException w:name="Grid Table 6 Colorful Accent 4" w:uiPriority="51"/>
+    <w:lsdException w:name="Grid Table 7 Colorful Accent 4" w:uiPriority="52"/>
+    <w:lsdException w:name="Grid Table 1 Light Accent 5" w:uiPriority="46"/>
+    <w:lsdException w:name="Grid Table 2 Accent 5" w:uiPriority="47"/>
+    <w:lsdException w:name="Grid Table 3 Accent 5" w:uiPriority="48"/>
+    <w:lsdException w:name="Grid Table 4 Accent 5" w:uiPriority="49"/>
+    <w:lsdException w:name="Grid Table 5 Dark Accent 5" w:uiPriority="50"/>
+    <w:lsdException w:name="Grid Table 6 Colorful Accent 5" w:uiPriority="51"/>
+    <w:lsdException w:name="Grid Table 7 Colorful Accent 5" w:uiPriority="52"/>
+    <w:lsdException w:name="Grid Table 1 Light Accent 6" w:uiPriority="46"/>
+    <w:lsdException w:name="Grid Table 2 Accent 6" w:uiPriority="47"/>
+    <w:lsdException w:name="Grid Table 3 Accent 6" w:uiPriority="48"/>
+    <w:lsdException w:name="Grid Table 4 Accent 6" w:uiPriority="49"/>
+    <w:lsdException w:name="Grid Table 5 Dark Accent 6" w:uiPriority="50"/>
+    <w:lsdException w:name="Grid Table 6 Colorful Accent 6" w:uiPriority="51"/>
+    <w:lsdException w:name="Grid Table 7 Colorful Accent 6" w:uiPriority="52"/>
+    <w:lsdException w:name="List Table 1 Light" w:uiPriority="46"/>
+    <w:lsdException w:name="List Table 2" w:uiPriority="47"/>
+    <w:lsdException w:name="List Table 3" w:uiPriority="48"/>
+    <w:lsdException w:name="List Table 4" w:uiPriority="49"/>
+    <w:lsdException w:name="List Table 5 Dark" w:uiPriority="50"/>
+    <w:lsdException w:name="List Table 6 Colorful" w:uiPriority="51"/>
+    <w:lsdException w:name="List Table 7 Colorful" w:uiPriority="52"/>
+    <w:lsdException w:name="List Table 1 Light Accent 1" w:uiPriority="46"/>
+    <w:lsdException w:name="List Table 2 Accent 1" w:uiPriority="47"/>
+    <w:lsdException w:name="List Table 3 Accent 1" w:uiPriority="48"/>
+    <w:lsdException w:name="List Table 4 Accent 1" w:uiPriority="49"/>
+    <w:lsdException w:name="List Table 5 Dark Accent 1" w:uiPriority="50"/>
+    <w:lsdException w:name="List Table 6 Colorful Accent 1" w:uiPriority="51"/>
+    <w:lsdException w:name="List Table 7 Colorful Accent 1" w:uiPriority="52"/>
+    <w:lsdException w:name="List Table 1 Light Accent 2" w:uiPriority="46"/>
+    <w:lsdException w:name="List Table 2 Accent 2" w:uiPriority="47"/>
+    <w:lsdException w:name="List Table 3 Accent 2" w:uiPriority="48"/>
+    <w:lsdException w:name="List Table 4 Accent 2" w:uiPriority="49"/>
+    <w:lsdException w:name="List Table 5 Dark Accent 2" w:uiPriority="50"/>
+    <w:lsdException w:name="List Table 6 Colorful Accent 2" w:uiPriority="51"/>
+    <w:lsdException w:name="List Table 7 Colorful Accent 2" w:uiPriority="52"/>
+    <w:lsdException w:name="List Table 1 Light Accent 3" w:uiPriority="46"/>
+    <w:lsdException w:name="List Table 2 Accent 3" w:uiPriority="47"/>
+    <w:lsdException w:name="List Table 3 Accent 3" w:uiPriority="48"/>
+    <w:lsdException w:name="List Table 4 Accent 3" w:uiPriority="49"/>
+    <w:lsdException w:name="List Table 5 Dark Accent 3" w:uiPriority="50"/>
+    <w:lsdException w:name="List Table 6 Colorful Accent 3" w:uiPriority="51"/>
+    <w:lsdException w:name="List Table 7 Colorful Accent 3" w:uiPriority="52"/>
+    <w:lsdException w:name="List Table 1 Light Accent 4" w:uiPriority="46"/>
+    <w:lsdException w:name="List Table 2 Accent 4" w:uiPriority="47"/>
+    <w:lsdException w:name="List Table 3 Accent 4" w:uiPriority="48"/>
+    <w:lsdException w:name="List Table 4 Accent 4" w:uiPriority="49"/>
+    <w:lsdException w:name="List Table 5 Dark Accent 4" w:uiPriority="50"/>
+    <w:lsdException w:name="List Table 6 Colorful Accent 4" w:uiPriority="51"/>
+    <w:lsdException w:name="List Table 7 Colorful Accent 4" w:uiPriority="52"/>
+    <w:lsdException w:name="List Table 1 Light Accent 5" w:uiPriority="46"/>
+    <w:lsdException w:name="List Table 2 Accent 5" w:uiPriority="47"/>
+    <w:lsdException w:name="List Table 3 Accent 5" w:uiPriority="48"/>
+    <w:lsdException w:name="List Table 4 Accent 5" w:uiPriority="49"/>
+    <w:lsdException w:name="List Table 5 Dark Accent 5" w:uiPriority="50"/>
+    <w:lsdException w:name="List Table 6 Colorful Accent 5" w:uiPriority="51"/>
+    <w:lsdException w:name="List Table 7 Colorful Accent 5" w:uiPriority="52"/>
+    <w:lsdException w:name="List Table 1 Light Accent 6" w:uiPriority="46"/>
+    <w:lsdException w:name="List Table 2 Accent 6" w:uiPriority="47"/>
+    <w:lsdException w:name="List Table 3 Accent 6" w:uiPriority="48"/>
+    <w:lsdException w:name="List Table 4 Accent 6" w:uiPriority="49"/>
+    <w:lsdException w:name="List Table 5 Dark Accent 6" w:uiPriority="50"/>
+    <w:lsdException w:name="List Table 6 Colorful Accent 6" w:uiPriority="51"/>
+    <w:lsdException w:name="List Table 7 Colorful Accent 6" w:uiPriority="52"/>
   </w:latentStyles>
   <w:style w:type="paragraph" w:default="1" w:styleId="Normal">
     <w:name w:val="Normal"/>
@@ -8234,7 +8976,6 @@
     <w:basedOn w:val="Tabelanormal"/>
     <w:rsid w:val="00235316"/>
     <w:tblPr>
-      <w:tblInd w:w="0" w:type="dxa"/>
       <w:tblBorders>
         <w:top w:val="single" w:sz="4" w:space="0" w:color="auto"/>
         <w:left w:val="single" w:sz="4" w:space="0" w:color="auto"/>
@@ -8243,858 +8984,6 @@
         <w:insideH w:val="single" w:sz="4" w:space="0" w:color="auto"/>
         <w:insideV w:val="single" w:sz="4" w:space="0" w:color="auto"/>
       </w:tblBorders>
-      <w:tblCellMar>
-        <w:top w:w="0" w:type="dxa"/>
-        <w:left w:w="108" w:type="dxa"/>
-        <w:bottom w:w="0" w:type="dxa"/>
-        <w:right w:w="108" w:type="dxa"/>
-      </w:tblCellMar>
-    </w:tblPr>
-  </w:style>
-  <w:style w:type="paragraph" w:customStyle="1" w:styleId="Standard">
-    <w:name w:val="Standard"/>
-    <w:rsid w:val="003C24DB"/>
-    <w:pPr>
-      <w:suppressAutoHyphens/>
-      <w:autoSpaceDN w:val="0"/>
-      <w:jc w:val="both"/>
-      <w:textAlignment w:val="baseline"/>
-    </w:pPr>
-    <w:rPr>
-      <w:rFonts w:ascii="Arial" w:hAnsi="Arial" w:cs="Arial"/>
-      <w:color w:val="000000"/>
-      <w:kern w:val="3"/>
-      <w:lang w:eastAsia="zh-CN"/>
-    </w:rPr>
-  </w:style>
-  <w:style w:type="paragraph" w:styleId="MapadoDocumento">
-    <w:name w:val="Document Map"/>
-    <w:basedOn w:val="Normal"/>
-    <w:link w:val="MapadoDocumentoChar"/>
-    <w:uiPriority w:val="99"/>
-    <w:semiHidden/>
-    <w:unhideWhenUsed/>
-    <w:rsid w:val="000542EA"/>
-    <w:rPr>
-      <w:rFonts w:ascii="Tahoma" w:hAnsi="Tahoma" w:cs="Tahoma"/>
-      <w:sz w:val="16"/>
-      <w:szCs w:val="16"/>
-    </w:rPr>
-  </w:style>
-  <w:style w:type="character" w:customStyle="1" w:styleId="MapadoDocumentoChar">
-    <w:name w:val="Mapa do Documento Char"/>
-    <w:basedOn w:val="Fontepargpadro"/>
-    <w:link w:val="MapadoDocumento"/>
-    <w:uiPriority w:val="99"/>
-    <w:semiHidden/>
-    <w:rsid w:val="000542EA"/>
-    <w:rPr>
-      <w:rFonts w:ascii="Tahoma" w:hAnsi="Tahoma" w:cs="Tahoma"/>
-      <w:color w:val="000000"/>
-      <w:sz w:val="16"/>
-      <w:szCs w:val="16"/>
-    </w:rPr>
-  </w:style>
-  <w:style w:type="character" w:customStyle="1" w:styleId="RodapChar">
-    <w:name w:val="Rodapé Char"/>
-    <w:basedOn w:val="Fontepargpadro"/>
-    <w:link w:val="Rodap"/>
-    <w:rsid w:val="00C653BD"/>
-    <w:rPr>
-      <w:rFonts w:ascii="Arial" w:hAnsi="Arial" w:cs="Arial"/>
-      <w:color w:val="000000"/>
-    </w:rPr>
-  </w:style>
-  <w:style w:type="paragraph" w:customStyle="1" w:styleId="EstiloinfoblueArial">
-    <w:name w:val="Estilo infoblue + Arial"/>
-    <w:basedOn w:val="infoblue"/>
-    <w:link w:val="EstiloinfoblueArialChar"/>
-    <w:autoRedefine/>
-    <w:rsid w:val="00C02A49"/>
-    <w:pPr>
-      <w:ind w:left="720"/>
-      <w:jc w:val="both"/>
-    </w:pPr>
-    <w:rPr>
-      <w:rFonts w:ascii="Arial" w:eastAsia="Times New Roman" w:hAnsi="Arial"/>
-      <w:lang w:val="x-none" w:eastAsia="x-none"/>
-    </w:rPr>
-  </w:style>
-  <w:style w:type="character" w:customStyle="1" w:styleId="EstiloinfoblueArialChar">
-    <w:name w:val="Estilo infoblue + Arial Char"/>
-    <w:link w:val="EstiloinfoblueArial"/>
-    <w:rsid w:val="00C02A49"/>
-    <w:rPr>
-      <w:rFonts w:ascii="Arial" w:hAnsi="Arial"/>
-      <w:i/>
-      <w:iCs/>
-      <w:color w:val="0000FF"/>
-      <w:lang w:val="x-none" w:eastAsia="x-none"/>
-    </w:rPr>
-  </w:style>
-  <w:style w:type="paragraph" w:customStyle="1" w:styleId="EstiloinfoblueEsquerda095cm">
-    <w:name w:val="Estilo infoblue + Esquerda:  095 cm"/>
-    <w:basedOn w:val="infoblue"/>
-    <w:autoRedefine/>
-    <w:rsid w:val="004D31EF"/>
-    <w:pPr>
-      <w:spacing w:line="360" w:lineRule="auto"/>
-      <w:ind w:firstLine="284"/>
-      <w:jc w:val="both"/>
-    </w:pPr>
-    <w:rPr>
-      <w:rFonts w:ascii="Arial" w:eastAsia="Times New Roman" w:hAnsi="Arial" w:cs="Arial"/>
-      <w:i w:val="0"/>
-      <w:color w:val="auto"/>
-      <w:lang w:val="pt-PT" w:eastAsia="en-US"/>
-    </w:rPr>
-  </w:style>
-  <w:style w:type="character" w:customStyle="1" w:styleId="st">
-    <w:name w:val="st"/>
-    <w:basedOn w:val="Fontepargpadro"/>
-    <w:rsid w:val="00A253AC"/>
-  </w:style>
-</w:styles>
-</file>
-
-<file path=word/stylesWithEffects.xml><?xml version="1.0" encoding="utf-8"?>
-<w:styles xmlns:wpc="http://schemas.microsoft.com/office/word/2010/wordprocessingCanvas" xmlns:mc="http://schemas.openxmlformats.org/markup-compatibility/2006" xmlns:o="urn:schemas-microsoft-com:office:office" xmlns:r="http://schemas.openxmlformats.org/officeDocument/2006/relationships" xmlns:m="http://schemas.openxmlformats.org/officeDocument/2006/math" xmlns:v="urn:schemas-microsoft-com:vml" xmlns:wp14="http://schemas.microsoft.com/office/word/2010/wordprocessingDrawing" xmlns:wp="http://schemas.openxmlformats.org/drawingml/2006/wordprocessingDrawing" xmlns:w10="urn:schemas-microsoft-com:office:word" xmlns:w="http://schemas.openxmlformats.org/wordprocessingml/2006/main" xmlns:w14="http://schemas.microsoft.com/office/word/2010/wordml" xmlns:wpg="http://schemas.microsoft.com/office/word/2010/wordprocessingGroup" xmlns:wpi="http://schemas.microsoft.com/office/word/2010/wordprocessingInk" xmlns:wne="http://schemas.microsoft.com/office/word/2006/wordml" xmlns:wps="http://schemas.microsoft.com/office/word/2010/wordprocessingShape" mc:Ignorable="w14 wp14">
-  <w:docDefaults>
-    <w:rPrDefault>
-      <w:rPr>
-        <w:rFonts w:ascii="Times New Roman" w:eastAsia="Times New Roman" w:hAnsi="Times New Roman" w:cs="Times New Roman"/>
-        <w:lang w:val="pt-BR" w:eastAsia="pt-BR" w:bidi="ar-SA"/>
-      </w:rPr>
-    </w:rPrDefault>
-    <w:pPrDefault/>
-  </w:docDefaults>
-  <w:latentStyles w:defLockedState="0" w:defUIPriority="99" w:defSemiHidden="1" w:defUnhideWhenUsed="1" w:defQFormat="0" w:count="267">
-    <w:lsdException w:name="Normal" w:semiHidden="0" w:uiPriority="0" w:unhideWhenUsed="0" w:qFormat="1"/>
-    <w:lsdException w:name="heading 1" w:semiHidden="0" w:uiPriority="0" w:unhideWhenUsed="0" w:qFormat="1"/>
-    <w:lsdException w:name="heading 2" w:semiHidden="0" w:uiPriority="0" w:unhideWhenUsed="0" w:qFormat="1"/>
-    <w:lsdException w:name="heading 3" w:semiHidden="0" w:uiPriority="0" w:unhideWhenUsed="0" w:qFormat="1"/>
-    <w:lsdException w:name="heading 4" w:semiHidden="0" w:uiPriority="0" w:unhideWhenUsed="0" w:qFormat="1"/>
-    <w:lsdException w:name="heading 5" w:semiHidden="0" w:uiPriority="9" w:unhideWhenUsed="0" w:qFormat="1"/>
-    <w:lsdException w:name="heading 6" w:semiHidden="0" w:uiPriority="9" w:unhideWhenUsed="0" w:qFormat="1"/>
-    <w:lsdException w:name="heading 7" w:semiHidden="0" w:uiPriority="9" w:unhideWhenUsed="0" w:qFormat="1"/>
-    <w:lsdException w:name="heading 8" w:semiHidden="0" w:uiPriority="9" w:unhideWhenUsed="0" w:qFormat="1"/>
-    <w:lsdException w:name="heading 9" w:semiHidden="0" w:uiPriority="9" w:unhideWhenUsed="0" w:qFormat="1"/>
-    <w:lsdException w:name="toc 1" w:uiPriority="39"/>
-    <w:lsdException w:name="toc 2" w:uiPriority="39"/>
-    <w:lsdException w:name="toc 3" w:uiPriority="39"/>
-    <w:lsdException w:name="toc 4" w:uiPriority="39"/>
-    <w:lsdException w:name="toc 5" w:uiPriority="39"/>
-    <w:lsdException w:name="toc 6" w:uiPriority="39"/>
-    <w:lsdException w:name="toc 7" w:uiPriority="39"/>
-    <w:lsdException w:name="toc 8" w:uiPriority="39"/>
-    <w:lsdException w:name="toc 9" w:uiPriority="39"/>
-    <w:lsdException w:name="footer" w:uiPriority="0"/>
-    <w:lsdException w:name="caption" w:uiPriority="35" w:qFormat="1"/>
-    <w:lsdException w:name="page number" w:uiPriority="0"/>
-    <w:lsdException w:name="List" w:uiPriority="0"/>
-    <w:lsdException w:name="Title" w:semiHidden="0" w:uiPriority="0" w:unhideWhenUsed="0" w:qFormat="1"/>
-    <w:lsdException w:name="Default Paragraph Font" w:uiPriority="1"/>
-    <w:lsdException w:name="Body Text" w:uiPriority="0"/>
-    <w:lsdException w:name="Subtitle" w:semiHidden="0" w:uiPriority="11" w:unhideWhenUsed="0" w:qFormat="1"/>
-    <w:lsdException w:name="Strong" w:semiHidden="0" w:uiPriority="22" w:unhideWhenUsed="0" w:qFormat="1"/>
-    <w:lsdException w:name="Emphasis" w:semiHidden="0" w:uiPriority="20" w:unhideWhenUsed="0" w:qFormat="1"/>
-    <w:lsdException w:name="Table Grid" w:semiHidden="0" w:uiPriority="0" w:unhideWhenUsed="0"/>
-    <w:lsdException w:name="Placeholder Text" w:unhideWhenUsed="0"/>
-    <w:lsdException w:name="No Spacing" w:semiHidden="0" w:uiPriority="1" w:unhideWhenUsed="0" w:qFormat="1"/>
-    <w:lsdException w:name="Light Shading" w:semiHidden="0" w:uiPriority="60" w:unhideWhenUsed="0"/>
-    <w:lsdException w:name="Light List" w:semiHidden="0" w:uiPriority="61" w:unhideWhenUsed="0"/>
-    <w:lsdException w:name="Light Grid" w:semiHidden="0" w:uiPriority="62" w:unhideWhenUsed="0"/>
-    <w:lsdException w:name="Medium Shading 1" w:semiHidden="0" w:uiPriority="63" w:unhideWhenUsed="0"/>
-    <w:lsdException w:name="Medium Shading 2" w:semiHidden="0" w:uiPriority="64" w:unhideWhenUsed="0"/>
-    <w:lsdException w:name="Medium List 1" w:semiHidden="0" w:uiPriority="65" w:unhideWhenUsed="0"/>
-    <w:lsdException w:name="Medium List 2" w:semiHidden="0" w:uiPriority="66" w:unhideWhenUsed="0"/>
-    <w:lsdException w:name="Medium Grid 1" w:semiHidden="0" w:uiPriority="67" w:unhideWhenUsed="0"/>
-    <w:lsdException w:name="Medium Grid 2" w:semiHidden="0" w:uiPriority="68" w:unhideWhenUsed="0"/>
-    <w:lsdException w:name="Medium Grid 3" w:semiHidden="0" w:uiPriority="69" w:unhideWhenUsed="0"/>
-    <w:lsdException w:name="Dark List" w:semiHidden="0" w:uiPriority="70" w:unhideWhenUsed="0"/>
-    <w:lsdException w:name="Colorful Shading" w:semiHidden="0" w:uiPriority="71" w:unhideWhenUsed="0"/>
-    <w:lsdException w:name="Colorful List" w:semiHidden="0" w:uiPriority="72" w:unhideWhenUsed="0"/>
-    <w:lsdException w:name="Colorful Grid" w:semiHidden="0" w:uiPriority="73" w:unhideWhenUsed="0"/>
-    <w:lsdException w:name="Light Shading Accent 1" w:semiHidden="0" w:uiPriority="60" w:unhideWhenUsed="0"/>
-    <w:lsdException w:name="Light List Accent 1" w:semiHidden="0" w:uiPriority="61" w:unhideWhenUsed="0"/>
-    <w:lsdException w:name="Light Grid Accent 1" w:semiHidden="0" w:uiPriority="62" w:unhideWhenUsed="0"/>
-    <w:lsdException w:name="Medium Shading 1 Accent 1" w:semiHidden="0" w:uiPriority="63" w:unhideWhenUsed="0"/>
-    <w:lsdException w:name="Medium Shading 2 Accent 1" w:semiHidden="0" w:uiPriority="64" w:unhideWhenUsed="0"/>
-    <w:lsdException w:name="Medium List 1 Accent 1" w:semiHidden="0" w:uiPriority="65" w:unhideWhenUsed="0"/>
-    <w:lsdException w:name="Revision" w:unhideWhenUsed="0"/>
-    <w:lsdException w:name="List Paragraph" w:semiHidden="0" w:uiPriority="34" w:unhideWhenUsed="0" w:qFormat="1"/>
-    <w:lsdException w:name="Quote" w:semiHidden="0" w:uiPriority="29" w:unhideWhenUsed="0" w:qFormat="1"/>
-    <w:lsdException w:name="Intense Quote" w:semiHidden="0" w:uiPriority="30" w:unhideWhenUsed="0" w:qFormat="1"/>
-    <w:lsdException w:name="Medium List 2 Accent 1" w:semiHidden="0" w:uiPriority="66" w:unhideWhenUsed="0"/>
-    <w:lsdException w:name="Medium Grid 1 Accent 1" w:semiHidden="0" w:uiPriority="67" w:unhideWhenUsed="0"/>
-    <w:lsdException w:name="Medium Grid 2 Accent 1" w:semiHidden="0" w:uiPriority="68" w:unhideWhenUsed="0"/>
-    <w:lsdException w:name="Medium Grid 3 Accent 1" w:semiHidden="0" w:uiPriority="69" w:unhideWhenUsed="0"/>
-    <w:lsdException w:name="Dark List Accent 1" w:semiHidden="0" w:uiPriority="70" w:unhideWhenUsed="0"/>
-    <w:lsdException w:name="Colorful Shading Accent 1" w:semiHidden="0" w:uiPriority="71" w:unhideWhenUsed="0"/>
-    <w:lsdException w:name="Colorful List Accent 1" w:semiHidden="0" w:uiPriority="72" w:unhideWhenUsed="0"/>
-    <w:lsdException w:name="Colorful Grid Accent 1" w:semiHidden="0" w:uiPriority="73" w:unhideWhenUsed="0"/>
-    <w:lsdException w:name="Light Shading Accent 2" w:semiHidden="0" w:uiPriority="60" w:unhideWhenUsed="0"/>
-    <w:lsdException w:name="Light List Accent 2" w:semiHidden="0" w:uiPriority="61" w:unhideWhenUsed="0"/>
-    <w:lsdException w:name="Light Grid Accent 2" w:semiHidden="0" w:uiPriority="62" w:unhideWhenUsed="0"/>
-    <w:lsdException w:name="Medium Shading 1 Accent 2" w:semiHidden="0" w:uiPriority="63" w:unhideWhenUsed="0"/>
-    <w:lsdException w:name="Medium Shading 2 Accent 2" w:semiHidden="0" w:uiPriority="64" w:unhideWhenUsed="0"/>
-    <w:lsdException w:name="Medium List 1 Accent 2" w:semiHidden="0" w:uiPriority="65" w:unhideWhenUsed="0"/>
-    <w:lsdException w:name="Medium List 2 Accent 2" w:semiHidden="0" w:uiPriority="66" w:unhideWhenUsed="0"/>
-    <w:lsdException w:name="Medium Grid 1 Accent 2" w:semiHidden="0" w:uiPriority="67" w:unhideWhenUsed="0"/>
-    <w:lsdException w:name="Medium Grid 2 Accent 2" w:semiHidden="0" w:uiPriority="68" w:unhideWhenUsed="0"/>
-    <w:lsdException w:name="Medium Grid 3 Accent 2" w:semiHidden="0" w:uiPriority="69" w:unhideWhenUsed="0"/>
-    <w:lsdException w:name="Dark List Accent 2" w:semiHidden="0" w:uiPriority="70" w:unhideWhenUsed="0"/>
-    <w:lsdException w:name="Colorful Shading Accent 2" w:semiHidden="0" w:uiPriority="71" w:unhideWhenUsed="0"/>
-    <w:lsdException w:name="Colorful List Accent 2" w:semiHidden="0" w:uiPriority="72" w:unhideWhenUsed="0"/>
-    <w:lsdException w:name="Colorful Grid Accent 2" w:semiHidden="0" w:uiPriority="73" w:unhideWhenUsed="0"/>
-    <w:lsdException w:name="Light Shading Accent 3" w:semiHidden="0" w:uiPriority="60" w:unhideWhenUsed="0"/>
-    <w:lsdException w:name="Light List Accent 3" w:semiHidden="0" w:uiPriority="61" w:unhideWhenUsed="0"/>
-    <w:lsdException w:name="Light Grid Accent 3" w:semiHidden="0" w:uiPriority="62" w:unhideWhenUsed="0"/>
-    <w:lsdException w:name="Medium Shading 1 Accent 3" w:semiHidden="0" w:uiPriority="63" w:unhideWhenUsed="0"/>
-    <w:lsdException w:name="Medium Shading 2 Accent 3" w:semiHidden="0" w:uiPriority="64" w:unhideWhenUsed="0"/>
-    <w:lsdException w:name="Medium List 1 Accent 3" w:semiHidden="0" w:uiPriority="65" w:unhideWhenUsed="0"/>
-    <w:lsdException w:name="Medium List 2 Accent 3" w:semiHidden="0" w:uiPriority="66" w:unhideWhenUsed="0"/>
-    <w:lsdException w:name="Medium Grid 1 Accent 3" w:semiHidden="0" w:uiPriority="67" w:unhideWhenUsed="0"/>
-    <w:lsdException w:name="Medium Grid 2 Accent 3" w:semiHidden="0" w:uiPriority="68" w:unhideWhenUsed="0"/>
-    <w:lsdException w:name="Medium Grid 3 Accent 3" w:semiHidden="0" w:uiPriority="69" w:unhideWhenUsed="0"/>
-    <w:lsdException w:name="Dark List Accent 3" w:semiHidden="0" w:uiPriority="70" w:unhideWhenUsed="0"/>
-    <w:lsdException w:name="Colorful Shading Accent 3" w:semiHidden="0" w:uiPriority="71" w:unhideWhenUsed="0"/>
-    <w:lsdException w:name="Colorful List Accent 3" w:semiHidden="0" w:uiPriority="72" w:unhideWhenUsed="0"/>
-    <w:lsdException w:name="Colorful Grid Accent 3" w:semiHidden="0" w:uiPriority="73" w:unhideWhenUsed="0"/>
-    <w:lsdException w:name="Light Shading Accent 4" w:semiHidden="0" w:uiPriority="60" w:unhideWhenUsed="0"/>
-    <w:lsdException w:name="Light List Accent 4" w:semiHidden="0" w:uiPriority="61" w:unhideWhenUsed="0"/>
-    <w:lsdException w:name="Light Grid Accent 4" w:semiHidden="0" w:uiPriority="62" w:unhideWhenUsed="0"/>
-    <w:lsdException w:name="Medium Shading 1 Accent 4" w:semiHidden="0" w:uiPriority="63" w:unhideWhenUsed="0"/>
-    <w:lsdException w:name="Medium Shading 2 Accent 4" w:semiHidden="0" w:uiPriority="64" w:unhideWhenUsed="0"/>
-    <w:lsdException w:name="Medium List 1 Accent 4" w:semiHidden="0" w:uiPriority="65" w:unhideWhenUsed="0"/>
-    <w:lsdException w:name="Medium List 2 Accent 4" w:semiHidden="0" w:uiPriority="66" w:unhideWhenUsed="0"/>
-    <w:lsdException w:name="Medium Grid 1 Accent 4" w:semiHidden="0" w:uiPriority="67" w:unhideWhenUsed="0"/>
-    <w:lsdException w:name="Medium Grid 2 Accent 4" w:semiHidden="0" w:uiPriority="68" w:unhideWhenUsed="0"/>
-    <w:lsdException w:name="Medium Grid 3 Accent 4" w:semiHidden="0" w:uiPriority="69" w:unhideWhenUsed="0"/>
-    <w:lsdException w:name="Dark List Accent 4" w:semiHidden="0" w:uiPriority="70" w:unhideWhenUsed="0"/>
-    <w:lsdException w:name="Colorful Shading Accent 4" w:semiHidden="0" w:uiPriority="71" w:unhideWhenUsed="0"/>
-    <w:lsdException w:name="Colorful List Accent 4" w:semiHidden="0" w:uiPriority="72" w:unhideWhenUsed="0"/>
-    <w:lsdException w:name="Colorful Grid Accent 4" w:semiHidden="0" w:uiPriority="73" w:unhideWhenUsed="0"/>
-    <w:lsdException w:name="Light Shading Accent 5" w:semiHidden="0" w:uiPriority="60" w:unhideWhenUsed="0"/>
-    <w:lsdException w:name="Light List Accent 5" w:semiHidden="0" w:uiPriority="61" w:unhideWhenUsed="0"/>
-    <w:lsdException w:name="Light Grid Accent 5" w:semiHidden="0" w:uiPriority="62" w:unhideWhenUsed="0"/>
-    <w:lsdException w:name="Medium Shading 1 Accent 5" w:semiHidden="0" w:uiPriority="63" w:unhideWhenUsed="0"/>
-    <w:lsdException w:name="Medium Shading 2 Accent 5" w:semiHidden="0" w:uiPriority="64" w:unhideWhenUsed="0"/>
-    <w:lsdException w:name="Medium List 1 Accent 5" w:semiHidden="0" w:uiPriority="65" w:unhideWhenUsed="0"/>
-    <w:lsdException w:name="Medium List 2 Accent 5" w:semiHidden="0" w:uiPriority="66" w:unhideWhenUsed="0"/>
-    <w:lsdException w:name="Medium Grid 1 Accent 5" w:semiHidden="0" w:uiPriority="67" w:unhideWhenUsed="0"/>
-    <w:lsdException w:name="Medium Grid 2 Accent 5" w:semiHidden="0" w:uiPriority="68" w:unhideWhenUsed="0"/>
-    <w:lsdException w:name="Medium Grid 3 Accent 5" w:semiHidden="0" w:uiPriority="69" w:unhideWhenUsed="0"/>
-    <w:lsdException w:name="Dark List Accent 5" w:semiHidden="0" w:uiPriority="70" w:unhideWhenUsed="0"/>
-    <w:lsdException w:name="Colorful Shading Accent 5" w:semiHidden="0" w:uiPriority="71" w:unhideWhenUsed="0"/>
-    <w:lsdException w:name="Colorful List Accent 5" w:semiHidden="0" w:uiPriority="72" w:unhideWhenUsed="0"/>
-    <w:lsdException w:name="Colorful Grid Accent 5" w:semiHidden="0" w:uiPriority="73" w:unhideWhenUsed="0"/>
-    <w:lsdException w:name="Light Shading Accent 6" w:semiHidden="0" w:uiPriority="60" w:unhideWhenUsed="0"/>
-    <w:lsdException w:name="Light List Accent 6" w:semiHidden="0" w:uiPriority="61" w:unhideWhenUsed="0"/>
-    <w:lsdException w:name="Light Grid Accent 6" w:semiHidden="0" w:uiPriority="62" w:unhideWhenUsed="0"/>
-    <w:lsdException w:name="Medium Shading 1 Accent 6" w:semiHidden="0" w:uiPriority="63" w:unhideWhenUsed="0"/>
-    <w:lsdException w:name="Medium Shading 2 Accent 6" w:semiHidden="0" w:uiPriority="64" w:unhideWhenUsed="0"/>
-    <w:lsdException w:name="Medium List 1 Accent 6" w:semiHidden="0" w:uiPriority="65" w:unhideWhenUsed="0"/>
-    <w:lsdException w:name="Medium List 2 Accent 6" w:semiHidden="0" w:uiPriority="66" w:unhideWhenUsed="0"/>
-    <w:lsdException w:name="Medium Grid 1 Accent 6" w:semiHidden="0" w:uiPriority="67" w:unhideWhenUsed="0"/>
-    <w:lsdException w:name="Medium Grid 2 Accent 6" w:semiHidden="0" w:uiPriority="68" w:unhideWhenUsed="0"/>
-    <w:lsdException w:name="Medium Grid 3 Accent 6" w:semiHidden="0" w:uiPriority="69" w:unhideWhenUsed="0"/>
-    <w:lsdException w:name="Dark List Accent 6" w:semiHidden="0" w:uiPriority="70" w:unhideWhenUsed="0"/>
-    <w:lsdException w:name="Colorful Shading Accent 6" w:semiHidden="0" w:uiPriority="71" w:unhideWhenUsed="0"/>
-    <w:lsdException w:name="Colorful List Accent 6" w:semiHidden="0" w:uiPriority="72" w:unhideWhenUsed="0"/>
-    <w:lsdException w:name="Colorful Grid Accent 6" w:semiHidden="0" w:uiPriority="73" w:unhideWhenUsed="0"/>
-    <w:lsdException w:name="Subtle Emphasis" w:semiHidden="0" w:uiPriority="19" w:unhideWhenUsed="0" w:qFormat="1"/>
-    <w:lsdException w:name="Intense Emphasis" w:semiHidden="0" w:uiPriority="21" w:unhideWhenUsed="0" w:qFormat="1"/>
-    <w:lsdException w:name="Subtle Reference" w:semiHidden="0" w:uiPriority="31" w:unhideWhenUsed="0" w:qFormat="1"/>
-    <w:lsdException w:name="Intense Reference" w:semiHidden="0" w:uiPriority="32" w:unhideWhenUsed="0" w:qFormat="1"/>
-    <w:lsdException w:name="Book Title" w:semiHidden="0" w:uiPriority="33" w:unhideWhenUsed="0" w:qFormat="1"/>
-    <w:lsdException w:name="Bibliography" w:uiPriority="37"/>
-    <w:lsdException w:name="TOC Heading" w:uiPriority="39" w:qFormat="1"/>
-  </w:latentStyles>
-  <w:style w:type="paragraph" w:default="1" w:styleId="Normal">
-    <w:name w:val="Normal"/>
-    <w:qFormat/>
-    <w:rsid w:val="00EE7E27"/>
-    <w:pPr>
-      <w:jc w:val="both"/>
-    </w:pPr>
-    <w:rPr>
-      <w:rFonts w:ascii="Arial" w:hAnsi="Arial" w:cs="Arial"/>
-      <w:color w:val="000000"/>
-    </w:rPr>
-  </w:style>
-  <w:style w:type="paragraph" w:styleId="Ttulo1">
-    <w:name w:val="heading 1"/>
-    <w:basedOn w:val="Normal"/>
-    <w:next w:val="Normal"/>
-    <w:qFormat/>
-    <w:rsid w:val="00EE7E27"/>
-    <w:pPr>
-      <w:keepNext/>
-      <w:numPr>
-        <w:numId w:val="2"/>
-      </w:numPr>
-      <w:spacing w:before="480" w:after="360"/>
-      <w:ind w:left="0" w:firstLine="0"/>
-      <w:outlineLvl w:val="0"/>
-    </w:pPr>
-    <w:rPr>
-      <w:b/>
-      <w:caps/>
-      <w:color w:val="auto"/>
-      <w:sz w:val="24"/>
-      <w:lang w:eastAsia="en-US"/>
-    </w:rPr>
-  </w:style>
-  <w:style w:type="paragraph" w:styleId="Ttulo2">
-    <w:name w:val="heading 2"/>
-    <w:basedOn w:val="Normal"/>
-    <w:next w:val="Normal"/>
-    <w:qFormat/>
-    <w:rsid w:val="00EE7E27"/>
-    <w:pPr>
-      <w:keepNext/>
-      <w:numPr>
-        <w:ilvl w:val="1"/>
-        <w:numId w:val="3"/>
-      </w:numPr>
-      <w:spacing w:before="360" w:after="240"/>
-      <w:jc w:val="left"/>
-      <w:outlineLvl w:val="1"/>
-    </w:pPr>
-    <w:rPr>
-      <w:rFonts w:cs="Times New Roman"/>
-      <w:b/>
-      <w:color w:val="auto"/>
-      <w:sz w:val="24"/>
-      <w:lang w:eastAsia="en-US"/>
-    </w:rPr>
-  </w:style>
-  <w:style w:type="paragraph" w:styleId="Ttulo3">
-    <w:name w:val="heading 3"/>
-    <w:basedOn w:val="Ttulo2"/>
-    <w:next w:val="Normal"/>
-    <w:qFormat/>
-    <w:rsid w:val="00EE7E27"/>
-    <w:pPr>
-      <w:numPr>
-        <w:ilvl w:val="2"/>
-        <w:numId w:val="4"/>
-      </w:numPr>
-      <w:spacing w:before="240" w:after="120"/>
-      <w:ind w:left="0" w:firstLine="0"/>
-      <w:outlineLvl w:val="2"/>
-    </w:pPr>
-  </w:style>
-  <w:style w:type="paragraph" w:styleId="Ttulo4">
-    <w:name w:val="heading 4"/>
-    <w:basedOn w:val="Normal"/>
-    <w:next w:val="Normal"/>
-    <w:qFormat/>
-    <w:rsid w:val="00EE7E27"/>
-    <w:pPr>
-      <w:keepNext/>
-      <w:numPr>
-        <w:ilvl w:val="3"/>
-        <w:numId w:val="5"/>
-      </w:numPr>
-      <w:tabs>
-        <w:tab w:val="left" w:pos="360"/>
-      </w:tabs>
-      <w:spacing w:before="240" w:after="120"/>
-      <w:ind w:left="0" w:firstLine="0"/>
-      <w:outlineLvl w:val="3"/>
-    </w:pPr>
-    <w:rPr>
-      <w:rFonts w:cs="Times New Roman"/>
-      <w:b/>
-      <w:snapToGrid w:val="0"/>
-      <w:color w:val="auto"/>
-      <w:sz w:val="24"/>
-    </w:rPr>
-  </w:style>
-  <w:style w:type="paragraph" w:styleId="Ttulo5">
-    <w:name w:val="heading 5"/>
-    <w:basedOn w:val="Normal"/>
-    <w:next w:val="Normal"/>
-    <w:qFormat/>
-    <w:rsid w:val="00EE7E27"/>
-    <w:pPr>
-      <w:spacing w:before="240" w:after="120"/>
-      <w:outlineLvl w:val="4"/>
-    </w:pPr>
-    <w:rPr>
-      <w:rFonts w:cs="Times New Roman"/>
-      <w:b/>
-      <w:color w:val="auto"/>
-      <w:lang w:eastAsia="en-US"/>
-    </w:rPr>
-  </w:style>
-  <w:style w:type="paragraph" w:styleId="Ttulo6">
-    <w:name w:val="heading 6"/>
-    <w:aliases w:val="Título Atividade"/>
-    <w:basedOn w:val="Normal"/>
-    <w:next w:val="Normal"/>
-    <w:qFormat/>
-    <w:rsid w:val="00EE7E27"/>
-    <w:pPr>
-      <w:numPr>
-        <w:numId w:val="6"/>
-      </w:numPr>
-      <w:spacing w:before="240" w:after="120"/>
-      <w:outlineLvl w:val="5"/>
-    </w:pPr>
-    <w:rPr>
-      <w:rFonts w:cs="Times New Roman"/>
-      <w:b/>
-      <w:i/>
-      <w:color w:val="auto"/>
-      <w:lang w:eastAsia="en-US"/>
-    </w:rPr>
-  </w:style>
-  <w:style w:type="paragraph" w:styleId="Ttulo7">
-    <w:name w:val="heading 7"/>
-    <w:basedOn w:val="Normal"/>
-    <w:next w:val="Normal"/>
-    <w:qFormat/>
-    <w:rsid w:val="00EE7E27"/>
-    <w:pPr>
-      <w:spacing w:before="240" w:after="60"/>
-      <w:outlineLvl w:val="6"/>
-    </w:pPr>
-    <w:rPr>
-      <w:rFonts w:cs="Times New Roman"/>
-      <w:color w:val="auto"/>
-      <w:lang w:eastAsia="en-US"/>
-    </w:rPr>
-  </w:style>
-  <w:style w:type="paragraph" w:styleId="Ttulo8">
-    <w:name w:val="heading 8"/>
-    <w:basedOn w:val="Normal"/>
-    <w:next w:val="Normal"/>
-    <w:qFormat/>
-    <w:rsid w:val="00EE7E27"/>
-    <w:pPr>
-      <w:spacing w:before="240" w:after="60"/>
-      <w:outlineLvl w:val="7"/>
-    </w:pPr>
-    <w:rPr>
-      <w:rFonts w:cs="Times New Roman"/>
-      <w:i/>
-      <w:color w:val="auto"/>
-      <w:lang w:eastAsia="en-US"/>
-    </w:rPr>
-  </w:style>
-  <w:style w:type="paragraph" w:styleId="Ttulo9">
-    <w:name w:val="heading 9"/>
-    <w:basedOn w:val="Normal"/>
-    <w:next w:val="Normal"/>
-    <w:qFormat/>
-    <w:rsid w:val="00EE7E27"/>
-    <w:pPr>
-      <w:spacing w:before="240" w:after="60"/>
-      <w:outlineLvl w:val="8"/>
-    </w:pPr>
-    <w:rPr>
-      <w:rFonts w:cs="Times New Roman"/>
-      <w:i/>
-      <w:color w:val="auto"/>
-      <w:sz w:val="18"/>
-      <w:lang w:eastAsia="en-US"/>
-    </w:rPr>
-  </w:style>
-  <w:style w:type="character" w:default="1" w:styleId="Fontepargpadro">
-    <w:name w:val="Default Paragraph Font"/>
-    <w:uiPriority w:val="1"/>
-    <w:semiHidden/>
-    <w:unhideWhenUsed/>
-  </w:style>
-  <w:style w:type="table" w:default="1" w:styleId="Tabelanormal">
-    <w:name w:val="Normal Table"/>
-    <w:uiPriority w:val="99"/>
-    <w:semiHidden/>
-    <w:unhideWhenUsed/>
-    <w:tblPr>
-      <w:tblInd w:w="0" w:type="dxa"/>
-      <w:tblCellMar>
-        <w:top w:w="0" w:type="dxa"/>
-        <w:left w:w="108" w:type="dxa"/>
-        <w:bottom w:w="0" w:type="dxa"/>
-        <w:right w:w="108" w:type="dxa"/>
-      </w:tblCellMar>
-    </w:tblPr>
-  </w:style>
-  <w:style w:type="numbering" w:default="1" w:styleId="Semlista">
-    <w:name w:val="No List"/>
-    <w:uiPriority w:val="99"/>
-    <w:semiHidden/>
-    <w:unhideWhenUsed/>
-  </w:style>
-  <w:style w:type="paragraph" w:styleId="Sumrio1">
-    <w:name w:val="toc 1"/>
-    <w:basedOn w:val="Normal"/>
-    <w:next w:val="Normal"/>
-    <w:uiPriority w:val="39"/>
-    <w:rsid w:val="00EE7E27"/>
-    <w:pPr>
-      <w:tabs>
-        <w:tab w:val="left" w:pos="539"/>
-        <w:tab w:val="right" w:leader="dot" w:pos="9540"/>
-      </w:tabs>
-      <w:spacing w:before="120"/>
-    </w:pPr>
-    <w:rPr>
-      <w:rFonts w:cs="Times New Roman"/>
-      <w:bCs/>
-      <w:caps/>
-      <w:noProof/>
-      <w:color w:val="auto"/>
-      <w:szCs w:val="28"/>
-      <w:lang w:eastAsia="en-US"/>
-    </w:rPr>
-  </w:style>
-  <w:style w:type="paragraph" w:styleId="Sumrio2">
-    <w:name w:val="toc 2"/>
-    <w:basedOn w:val="Normal"/>
-    <w:next w:val="Normal"/>
-    <w:uiPriority w:val="39"/>
-    <w:rsid w:val="00EE7E27"/>
-    <w:pPr>
-      <w:tabs>
-        <w:tab w:val="left" w:pos="540"/>
-        <w:tab w:val="left" w:pos="960"/>
-        <w:tab w:val="left" w:pos="1200"/>
-        <w:tab w:val="right" w:leader="dot" w:pos="9540"/>
-      </w:tabs>
-      <w:spacing w:before="120"/>
-      <w:ind w:left="539"/>
-    </w:pPr>
-    <w:rPr>
-      <w:rFonts w:eastAsia="MS Mincho"/>
-      <w:bCs/>
-      <w:noProof/>
-      <w:color w:val="auto"/>
-      <w:szCs w:val="28"/>
-      <w:lang w:eastAsia="en-US"/>
-    </w:rPr>
-  </w:style>
-  <w:style w:type="paragraph" w:styleId="Sumrio3">
-    <w:name w:val="toc 3"/>
-    <w:basedOn w:val="Sumrio2"/>
-    <w:next w:val="Normal"/>
-    <w:semiHidden/>
-    <w:rsid w:val="00EE7E27"/>
-    <w:pPr>
-      <w:tabs>
-        <w:tab w:val="left" w:pos="851"/>
-      </w:tabs>
-      <w:ind w:left="851"/>
-    </w:pPr>
-    <w:rPr>
-      <w:rFonts w:cs="Times New Roman"/>
-    </w:rPr>
-  </w:style>
-  <w:style w:type="paragraph" w:styleId="Cabealho">
-    <w:name w:val="header"/>
-    <w:basedOn w:val="Normal"/>
-    <w:semiHidden/>
-    <w:rsid w:val="00EE7E27"/>
-    <w:pPr>
-      <w:tabs>
-        <w:tab w:val="center" w:pos="4320"/>
-        <w:tab w:val="right" w:pos="8640"/>
-      </w:tabs>
-      <w:jc w:val="center"/>
-    </w:pPr>
-    <w:rPr>
-      <w:b/>
-    </w:rPr>
-  </w:style>
-  <w:style w:type="character" w:styleId="Hyperlink">
-    <w:name w:val="Hyperlink"/>
-    <w:basedOn w:val="Fontepargpadro"/>
-    <w:uiPriority w:val="99"/>
-    <w:rsid w:val="00EE7E27"/>
-    <w:rPr>
-      <w:color w:val="0000FF"/>
-      <w:u w:val="single"/>
-    </w:rPr>
-  </w:style>
-  <w:style w:type="paragraph" w:styleId="Lista">
-    <w:name w:val="List"/>
-    <w:basedOn w:val="Normal"/>
-    <w:semiHidden/>
-    <w:rsid w:val="00EE7E27"/>
-    <w:pPr>
-      <w:numPr>
-        <w:numId w:val="1"/>
-      </w:numPr>
-      <w:spacing w:before="80" w:after="240"/>
-    </w:pPr>
-    <w:rPr>
-      <w:rFonts w:cs="Times New Roman"/>
-      <w:color w:val="auto"/>
-      <w:lang w:eastAsia="en-US"/>
-    </w:rPr>
-  </w:style>
-  <w:style w:type="paragraph" w:styleId="Rodap">
-    <w:name w:val="footer"/>
-    <w:basedOn w:val="Normal"/>
-    <w:link w:val="RodapChar"/>
-    <w:rsid w:val="00EE7E27"/>
-    <w:pPr>
-      <w:tabs>
-        <w:tab w:val="center" w:pos="4320"/>
-        <w:tab w:val="right" w:pos="8640"/>
-      </w:tabs>
-    </w:pPr>
-  </w:style>
-  <w:style w:type="paragraph" w:styleId="Ttulo">
-    <w:name w:val="Title"/>
-    <w:basedOn w:val="Normal"/>
-    <w:next w:val="Normal"/>
-    <w:link w:val="TtuloChar"/>
-    <w:qFormat/>
-    <w:rsid w:val="00EE7E27"/>
-    <w:pPr>
-      <w:spacing w:before="480" w:after="360"/>
-    </w:pPr>
-    <w:rPr>
-      <w:rFonts w:cs="Times New Roman"/>
-      <w:b/>
-      <w:caps/>
-      <w:color w:val="auto"/>
-      <w:sz w:val="28"/>
-      <w:lang w:eastAsia="en-US"/>
-    </w:rPr>
-  </w:style>
-  <w:style w:type="paragraph" w:customStyle="1" w:styleId="Titulodocumento">
-    <w:name w:val="Titulo documento"/>
-    <w:basedOn w:val="Normal"/>
-    <w:next w:val="Normal"/>
-    <w:rsid w:val="00EE7E27"/>
-    <w:pPr>
-      <w:spacing w:after="240"/>
-      <w:jc w:val="left"/>
-    </w:pPr>
-    <w:rPr>
-      <w:b/>
-      <w:color w:val="999999"/>
-      <w:sz w:val="52"/>
-    </w:rPr>
-  </w:style>
-  <w:style w:type="paragraph" w:customStyle="1" w:styleId="BodyText">
-    <w:name w:val="BodyText"/>
-    <w:basedOn w:val="Normal"/>
-    <w:rsid w:val="00EE7E27"/>
-    <w:pPr>
-      <w:spacing w:before="40" w:after="60"/>
-    </w:pPr>
-    <w:rPr>
-      <w:color w:val="auto"/>
-    </w:rPr>
-  </w:style>
-  <w:style w:type="character" w:styleId="Refdecomentrio">
-    <w:name w:val="annotation reference"/>
-    <w:basedOn w:val="Fontepargpadro"/>
-    <w:semiHidden/>
-    <w:rsid w:val="00EE7E27"/>
-    <w:rPr>
-      <w:sz w:val="16"/>
-      <w:szCs w:val="16"/>
-    </w:rPr>
-  </w:style>
-  <w:style w:type="paragraph" w:styleId="Textodecomentrio">
-    <w:name w:val="annotation text"/>
-    <w:basedOn w:val="Normal"/>
-    <w:semiHidden/>
-    <w:rsid w:val="00EE7E27"/>
-  </w:style>
-  <w:style w:type="paragraph" w:customStyle="1" w:styleId="Instruo">
-    <w:name w:val="Instrução"/>
-    <w:basedOn w:val="Normal"/>
-    <w:next w:val="Normal"/>
-    <w:rsid w:val="00EE7E27"/>
-    <w:pPr>
-      <w:jc w:val="left"/>
-    </w:pPr>
-    <w:rPr>
-      <w:i/>
-      <w:color w:val="0000FF"/>
-    </w:rPr>
-  </w:style>
-  <w:style w:type="paragraph" w:customStyle="1" w:styleId="infoblue">
-    <w:name w:val="infoblue"/>
-    <w:basedOn w:val="Normal"/>
-    <w:rsid w:val="00EE7E27"/>
-    <w:pPr>
-      <w:spacing w:after="120" w:line="240" w:lineRule="atLeast"/>
-      <w:jc w:val="left"/>
-    </w:pPr>
-    <w:rPr>
-      <w:rFonts w:ascii="Times New Roman" w:eastAsia="Arial Unicode MS" w:hAnsi="Times New Roman" w:cs="Times New Roman"/>
-      <w:i/>
-      <w:iCs/>
-      <w:color w:val="0000FF"/>
-    </w:rPr>
-  </w:style>
-  <w:style w:type="paragraph" w:styleId="Corpodetexto">
-    <w:name w:val="Body Text"/>
-    <w:basedOn w:val="Normal"/>
-    <w:rsid w:val="00EE7E27"/>
-    <w:pPr>
-      <w:jc w:val="left"/>
-    </w:pPr>
-    <w:rPr>
-      <w:lang w:val="pt-PT"/>
-    </w:rPr>
-  </w:style>
-  <w:style w:type="paragraph" w:styleId="Textodebalo">
-    <w:name w:val="Balloon Text"/>
-    <w:basedOn w:val="Normal"/>
-    <w:link w:val="TextodebaloChar"/>
-    <w:uiPriority w:val="99"/>
-    <w:semiHidden/>
-    <w:unhideWhenUsed/>
-    <w:rsid w:val="00095C4D"/>
-    <w:rPr>
-      <w:rFonts w:ascii="Tahoma" w:hAnsi="Tahoma" w:cs="Tahoma"/>
-      <w:sz w:val="16"/>
-      <w:szCs w:val="16"/>
-    </w:rPr>
-  </w:style>
-  <w:style w:type="character" w:customStyle="1" w:styleId="TextodebaloChar">
-    <w:name w:val="Texto de balão Char"/>
-    <w:basedOn w:val="Fontepargpadro"/>
-    <w:link w:val="Textodebalo"/>
-    <w:uiPriority w:val="99"/>
-    <w:semiHidden/>
-    <w:rsid w:val="00095C4D"/>
-    <w:rPr>
-      <w:rFonts w:ascii="Tahoma" w:hAnsi="Tahoma" w:cs="Tahoma"/>
-      <w:color w:val="000000"/>
-      <w:sz w:val="16"/>
-      <w:szCs w:val="16"/>
-    </w:rPr>
-  </w:style>
-  <w:style w:type="character" w:styleId="Nmerodepgina">
-    <w:name w:val="page number"/>
-    <w:basedOn w:val="Fontepargpadro"/>
-    <w:rsid w:val="00793277"/>
-    <w:rPr>
-      <w:rFonts w:ascii="Arial" w:hAnsi="Arial"/>
-      <w:sz w:val="20"/>
-    </w:rPr>
-  </w:style>
-  <w:style w:type="paragraph" w:customStyle="1" w:styleId="PORTtexsecundario">
-    <w:name w:val="PORT_tex secundario"/>
-    <w:basedOn w:val="Normal"/>
-    <w:rsid w:val="00793277"/>
-    <w:pPr>
-      <w:ind w:left="378"/>
-      <w:jc w:val="left"/>
-    </w:pPr>
-    <w:rPr>
-      <w:rFonts w:cs="Times New Roman"/>
-      <w:color w:val="auto"/>
-      <w:lang w:val="es-ES" w:eastAsia="es-ES"/>
-    </w:rPr>
-  </w:style>
-  <w:style w:type="paragraph" w:customStyle="1" w:styleId="PORTSubtituloportada">
-    <w:name w:val="PORT_Subtitulo portada"/>
-    <w:basedOn w:val="Normal"/>
-    <w:rsid w:val="00793277"/>
-    <w:pPr>
-      <w:ind w:left="378"/>
-      <w:jc w:val="left"/>
-    </w:pPr>
-    <w:rPr>
-      <w:rFonts w:cs="Times New Roman"/>
-      <w:color w:val="00B0CA"/>
-      <w:sz w:val="28"/>
-      <w:lang w:val="es-ES" w:eastAsia="es-ES"/>
-    </w:rPr>
-  </w:style>
-  <w:style w:type="paragraph" w:customStyle="1" w:styleId="PORTTITPORTADA">
-    <w:name w:val="PORT_TIT.PORTADA"/>
-    <w:basedOn w:val="Normal"/>
-    <w:rsid w:val="00793277"/>
-    <w:pPr>
-      <w:ind w:left="378"/>
-      <w:jc w:val="left"/>
-    </w:pPr>
-    <w:rPr>
-      <w:rFonts w:cs="Times New Roman"/>
-      <w:b/>
-      <w:bCs/>
-      <w:caps/>
-      <w:sz w:val="56"/>
-      <w:lang w:val="es-ES" w:eastAsia="es-ES"/>
-    </w:rPr>
-  </w:style>
-  <w:style w:type="character" w:customStyle="1" w:styleId="TtuloChar">
-    <w:name w:val="Título Char"/>
-    <w:basedOn w:val="Fontepargpadro"/>
-    <w:link w:val="Ttulo"/>
-    <w:rsid w:val="00305779"/>
-    <w:rPr>
-      <w:rFonts w:ascii="Arial" w:hAnsi="Arial"/>
-      <w:b/>
-      <w:caps/>
-      <w:sz w:val="28"/>
-      <w:lang w:eastAsia="en-US"/>
-    </w:rPr>
-  </w:style>
-  <w:style w:type="paragraph" w:styleId="PargrafodaLista">
-    <w:name w:val="List Paragraph"/>
-    <w:basedOn w:val="Normal"/>
-    <w:uiPriority w:val="34"/>
-    <w:qFormat/>
-    <w:rsid w:val="00255E46"/>
-    <w:pPr>
-      <w:ind w:left="720"/>
-      <w:contextualSpacing/>
-    </w:pPr>
-  </w:style>
-  <w:style w:type="paragraph" w:customStyle="1" w:styleId="Tabletext">
-    <w:name w:val="Tabletext"/>
-    <w:basedOn w:val="Normal"/>
-    <w:rsid w:val="00212B17"/>
-    <w:pPr>
-      <w:keepLines/>
-      <w:widowControl w:val="0"/>
-      <w:autoSpaceDE w:val="0"/>
-      <w:autoSpaceDN w:val="0"/>
-      <w:spacing w:after="120" w:line="240" w:lineRule="atLeast"/>
-      <w:jc w:val="left"/>
-    </w:pPr>
-    <w:rPr>
-      <w:rFonts w:ascii="Times New Roman" w:hAnsi="Times New Roman" w:cs="Times New Roman"/>
-      <w:snapToGrid w:val="0"/>
-      <w:color w:val="auto"/>
-      <w:lang w:val="en-US" w:eastAsia="en-US"/>
-    </w:rPr>
-  </w:style>
-  <w:style w:type="table" w:styleId="Tabelacomgrade">
-    <w:name w:val="Table Grid"/>
-    <w:basedOn w:val="Tabelanormal"/>
-    <w:rsid w:val="00235316"/>
-    <w:tblPr>
-      <w:tblInd w:w="0" w:type="dxa"/>
-      <w:tblBorders>
-        <w:top w:val="single" w:sz="4" w:space="0" w:color="auto"/>
-        <w:left w:val="single" w:sz="4" w:space="0" w:color="auto"/>
-        <w:bottom w:val="single" w:sz="4" w:space="0" w:color="auto"/>
-        <w:right w:val="single" w:sz="4" w:space="0" w:color="auto"/>
-        <w:insideH w:val="single" w:sz="4" w:space="0" w:color="auto"/>
-        <w:insideV w:val="single" w:sz="4" w:space="0" w:color="auto"/>
-      </w:tblBorders>
-      <w:tblCellMar>
-        <w:top w:w="0" w:type="dxa"/>
-        <w:left w:w="108" w:type="dxa"/>
-        <w:bottom w:w="0" w:type="dxa"/>
-        <w:right w:w="108" w:type="dxa"/>
-      </w:tblCellMar>
     </w:tblPr>
   </w:style>
   <w:style w:type="paragraph" w:customStyle="1" w:styleId="Standard">
@@ -9655,7 +9544,7 @@
 </file>
 
 <file path=customXml/itemProps4.xml><?xml version="1.0" encoding="utf-8"?>
-<ds:datastoreItem xmlns:ds="http://schemas.openxmlformats.org/officeDocument/2006/customXml" ds:itemID="{1C7D98D1-228D-40DE-B10D-F4DB5A5C47CF}">
+<ds:datastoreItem xmlns:ds="http://schemas.openxmlformats.org/officeDocument/2006/customXml" ds:itemID="{5EDE5141-115C-466F-8D72-A0CEC4CFE76A}">
   <ds:schemaRefs>
     <ds:schemaRef ds:uri="http://schemas.openxmlformats.org/officeDocument/2006/bibliography"/>
   </ds:schemaRefs>

</xml_diff>